<commit_message>
add more document options
</commit_message>
<xml_diff>
--- a/backend/ground_truths/MB9-26401a.docx
+++ b/backend/ground_truths/MB9-26401a.docx
@@ -1,6 +1,6 @@
 
 <file path=word/document.xml><?xml version="1.0" encoding="utf-8"?>
-<w:document xmlns:wpc="http://schemas.microsoft.com/office/word/2010/wordprocessingCanvas" xmlns:cx="http://schemas.microsoft.com/office/drawing/2014/chartex" xmlns:cx1="http://schemas.microsoft.com/office/drawing/2015/9/8/chartex" xmlns:cx2="http://schemas.microsoft.com/office/drawing/2015/10/21/chartex" xmlns:cx3="http://schemas.microsoft.com/office/drawing/2016/5/9/chartex" xmlns:cx4="http://schemas.microsoft.com/office/drawing/2016/5/10/chartex" xmlns:cx5="http://schemas.microsoft.com/office/drawing/2016/5/11/chartex" xmlns:cx6="http://schemas.microsoft.com/office/drawing/2016/5/12/chartex" xmlns:cx7="http://schemas.microsoft.com/office/drawing/2016/5/13/chartex" xmlns:cx8="http://schemas.microsoft.com/office/drawing/2016/5/14/chartex" xmlns:mc="http://schemas.openxmlformats.org/markup-compatibility/2006" xmlns:aink="http://schemas.microsoft.com/office/drawing/2016/ink" xmlns:am3d="http://schemas.microsoft.com/office/drawing/2017/model3d" xmlns:o="urn:schemas-microsoft-com:office:office" xmlns:r="http://schemas.openxmlformats.org/officeDocument/2006/relationships" xmlns:m="http://schemas.openxmlformats.org/officeDocument/2006/math" xmlns:v="urn:schemas-microsoft-com:vml" xmlns:wp14="http://schemas.microsoft.com/office/word/2010/wordprocessingDrawing" xmlns:wp="http://schemas.openxmlformats.org/drawingml/2006/wordprocessingDrawing" xmlns:w10="urn:schemas-microsoft-com:office:word" xmlns:w="http://schemas.openxmlformats.org/wordprocessingml/2006/main" xmlns:w14="http://schemas.microsoft.com/office/word/2010/wordml" xmlns:w15="http://schemas.microsoft.com/office/word/2012/wordml" xmlns:w16cex="http://schemas.microsoft.com/office/word/2018/wordml/cex" xmlns:w16cid="http://schemas.microsoft.com/office/word/2016/wordml/cid" xmlns:w16="http://schemas.microsoft.com/office/word/2018/wordml" xmlns:w16sdtdh="http://schemas.microsoft.com/office/word/2020/wordml/sdtdatahash" xmlns:w16se="http://schemas.microsoft.com/office/word/2015/wordml/symex" xmlns:wpg="http://schemas.microsoft.com/office/word/2010/wordprocessingGroup" xmlns:wpi="http://schemas.microsoft.com/office/word/2010/wordprocessingInk" xmlns:wne="http://schemas.microsoft.com/office/word/2006/wordml" xmlns:wps="http://schemas.microsoft.com/office/word/2010/wordprocessingShape" mc:Ignorable="w14 w15 w16se w16cid w16 w16cex w16sdtdh wp14">
+<w:document xmlns:wpc="http://schemas.microsoft.com/office/word/2010/wordprocessingCanvas" xmlns:cx="http://schemas.microsoft.com/office/drawing/2014/chartex" xmlns:cx1="http://schemas.microsoft.com/office/drawing/2015/9/8/chartex" xmlns:cx2="http://schemas.microsoft.com/office/drawing/2015/10/21/chartex" xmlns:cx3="http://schemas.microsoft.com/office/drawing/2016/5/9/chartex" xmlns:cx4="http://schemas.microsoft.com/office/drawing/2016/5/10/chartex" xmlns:cx5="http://schemas.microsoft.com/office/drawing/2016/5/11/chartex" xmlns:cx6="http://schemas.microsoft.com/office/drawing/2016/5/12/chartex" xmlns:cx7="http://schemas.microsoft.com/office/drawing/2016/5/13/chartex" xmlns:cx8="http://schemas.microsoft.com/office/drawing/2016/5/14/chartex" xmlns:mc="http://schemas.openxmlformats.org/markup-compatibility/2006" xmlns:aink="http://schemas.microsoft.com/office/drawing/2016/ink" xmlns:am3d="http://schemas.microsoft.com/office/drawing/2017/model3d" xmlns:o="urn:schemas-microsoft-com:office:office" xmlns:oel="http://schemas.microsoft.com/office/2019/extlst" xmlns:r="http://schemas.openxmlformats.org/officeDocument/2006/relationships" xmlns:m="http://schemas.openxmlformats.org/officeDocument/2006/math" xmlns:v="urn:schemas-microsoft-com:vml" xmlns:wp14="http://schemas.microsoft.com/office/word/2010/wordprocessingDrawing" xmlns:wp="http://schemas.openxmlformats.org/drawingml/2006/wordprocessingDrawing" xmlns:w10="urn:schemas-microsoft-com:office:word" xmlns:w="http://schemas.openxmlformats.org/wordprocessingml/2006/main" xmlns:w14="http://schemas.microsoft.com/office/word/2010/wordml" xmlns:w15="http://schemas.microsoft.com/office/word/2012/wordml" xmlns:w16cex="http://schemas.microsoft.com/office/word/2018/wordml/cex" xmlns:w16cid="http://schemas.microsoft.com/office/word/2016/wordml/cid" xmlns:w16="http://schemas.microsoft.com/office/word/2018/wordml" xmlns:w16sdtdh="http://schemas.microsoft.com/office/word/2020/wordml/sdtdatahash" xmlns:w16se="http://schemas.microsoft.com/office/word/2015/wordml/symex" xmlns:wpg="http://schemas.microsoft.com/office/word/2010/wordprocessingGroup" xmlns:wpi="http://schemas.microsoft.com/office/word/2010/wordprocessingInk" xmlns:wne="http://schemas.microsoft.com/office/word/2006/wordml" xmlns:wps="http://schemas.microsoft.com/office/word/2010/wordprocessingShape" mc:Ignorable="w14 w15 w16se w16cid w16 w16cex w16sdtdh wp14">
   <w:body>
     <w:p>
       <w:pPr>
@@ -212,7 +212,6 @@
           <w:lang w:eastAsia="en-US"/>
         </w:rPr>
       </w:pPr>
-      <w:proofErr w:type="spellStart"/>
       <w:r>
         <w:rPr>
           <w:rFonts w:cs="Times New Roman"/>
@@ -221,40 +220,7 @@
           <w:szCs w:val="32"/>
           <w:lang w:eastAsia="en-US"/>
         </w:rPr>
-        <w:t>Reasons</w:t>
-      </w:r>
-      <w:proofErr w:type="spellEnd"/>
-      <w:r>
-        <w:rPr>
-          <w:rFonts w:cs="Times New Roman"/>
-          <w:b/>
-          <w:sz w:val="32"/>
-          <w:szCs w:val="32"/>
-          <w:lang w:eastAsia="en-US"/>
-        </w:rPr>
-        <w:t xml:space="preserve"> and </w:t>
-      </w:r>
-      <w:proofErr w:type="spellStart"/>
-      <w:r>
-        <w:rPr>
-          <w:rFonts w:cs="Times New Roman"/>
-          <w:b/>
-          <w:sz w:val="32"/>
-          <w:szCs w:val="32"/>
-          <w:lang w:eastAsia="en-US"/>
-        </w:rPr>
-        <w:t>decision</w:t>
-      </w:r>
-      <w:proofErr w:type="spellEnd"/>
-      <w:r>
-        <w:rPr>
-          <w:rFonts w:cs="Times New Roman"/>
-          <w:b/>
-          <w:sz w:val="32"/>
-          <w:szCs w:val="32"/>
-          <w:lang w:eastAsia="en-US"/>
-        </w:rPr>
-        <w:t xml:space="preserve"> </w:t>
+        <w:t xml:space="preserve">Reasons and decision </w:t>
       </w:r>
       <w:r>
         <w:rPr>
@@ -421,25 +387,7 @@
                 <w:b/>
                 <w:szCs w:val="24"/>
               </w:rPr>
-              <w:t xml:space="preserve">XXXX </w:t>
-            </w:r>
-            <w:proofErr w:type="spellStart"/>
-            <w:r>
-              <w:rPr>
-                <w:rFonts w:cs="Times New Roman"/>
-                <w:b/>
-                <w:szCs w:val="24"/>
-              </w:rPr>
-              <w:t>XXXX</w:t>
-            </w:r>
-            <w:proofErr w:type="spellEnd"/>
-            <w:r>
-              <w:rPr>
-                <w:rFonts w:cs="Times New Roman"/>
-                <w:b/>
-                <w:szCs w:val="24"/>
-              </w:rPr>
-              <w:t xml:space="preserve"> XXXXXXXX XXXX</w:t>
+              <w:t>XXXX XXXX XXXXXXXX XXXX</w:t>
             </w:r>
           </w:p>
         </w:tc>
@@ -810,18 +758,8 @@
                 <w:b/>
                 <w:sz w:val="20"/>
               </w:rPr>
-              <w:t xml:space="preserve">Date of </w:t>
+              <w:t>Date of decision</w:t>
             </w:r>
-            <w:proofErr w:type="spellStart"/>
-            <w:r>
-              <w:rPr>
-                <w:rFonts w:cs="Times New Roman"/>
-                <w:b/>
-                <w:sz w:val="20"/>
-              </w:rPr>
-              <w:t>decision</w:t>
-            </w:r>
-            <w:proofErr w:type="spellEnd"/>
             <w:r>
               <w:rPr>
                 <w:rFonts w:cs="Times New Roman"/>
@@ -1336,59 +1274,13 @@
                 <w:lang w:val="en-CA"/>
               </w:rPr>
             </w:pPr>
-            <w:proofErr w:type="spellStart"/>
             <w:r>
               <w:rPr>
                 <w:rFonts w:cs="Times New Roman"/>
                 <w:szCs w:val="24"/>
                 <w:lang w:val="en-CA"/>
               </w:rPr>
-              <w:t>Murhula</w:t>
-            </w:r>
-            <w:proofErr w:type="spellEnd"/>
-            <w:r>
-              <w:rPr>
-                <w:rFonts w:cs="Times New Roman"/>
-                <w:szCs w:val="24"/>
-                <w:lang w:val="en-CA"/>
-              </w:rPr>
-              <w:t xml:space="preserve"> </w:t>
-            </w:r>
-            <w:proofErr w:type="spellStart"/>
-            <w:r>
-              <w:rPr>
-                <w:rFonts w:cs="Times New Roman"/>
-                <w:szCs w:val="24"/>
-                <w:lang w:val="en-CA"/>
-              </w:rPr>
-              <w:t>Jugauce</w:t>
-            </w:r>
-            <w:proofErr w:type="spellEnd"/>
-            <w:r>
-              <w:rPr>
-                <w:rFonts w:cs="Times New Roman"/>
-                <w:szCs w:val="24"/>
-                <w:lang w:val="en-CA"/>
-              </w:rPr>
-              <w:t xml:space="preserve"> </w:t>
-            </w:r>
-            <w:proofErr w:type="spellStart"/>
-            <w:r>
-              <w:rPr>
-                <w:rFonts w:cs="Times New Roman"/>
-                <w:szCs w:val="24"/>
-                <w:lang w:val="en-CA"/>
-              </w:rPr>
-              <w:t>Mweze</w:t>
-            </w:r>
-            <w:proofErr w:type="spellEnd"/>
-            <w:r>
-              <w:rPr>
-                <w:rFonts w:cs="Times New Roman"/>
-                <w:szCs w:val="24"/>
-                <w:lang w:val="en-CA"/>
-              </w:rPr>
-              <w:t xml:space="preserve"> </w:t>
+              <w:t xml:space="preserve">Murhula Jugauce Mweze </w:t>
             </w:r>
           </w:p>
         </w:tc>
@@ -1631,7 +1523,6 @@
                 <w:sz w:val="20"/>
               </w:rPr>
             </w:pPr>
-            <w:proofErr w:type="spellStart"/>
             <w:r>
               <w:rPr>
                 <w:rFonts w:cs="Times New Roman"/>
@@ -1639,29 +1530,8 @@
                 <w:sz w:val="20"/>
                 <w:lang w:val="en-CA"/>
               </w:rPr>
-              <w:t>Représentant</w:t>
+              <w:t>Représentant(e) désign</w:t>
             </w:r>
-            <w:proofErr w:type="spellEnd"/>
-            <w:r>
-              <w:rPr>
-                <w:rFonts w:cs="Times New Roman"/>
-                <w:b/>
-                <w:sz w:val="20"/>
-                <w:lang w:val="en-CA"/>
-              </w:rPr>
-              <w:t xml:space="preserve">(e) </w:t>
-            </w:r>
-            <w:proofErr w:type="spellStart"/>
-            <w:r>
-              <w:rPr>
-                <w:rFonts w:cs="Times New Roman"/>
-                <w:b/>
-                <w:sz w:val="20"/>
-                <w:lang w:val="en-CA"/>
-              </w:rPr>
-              <w:t>désign</w:t>
-            </w:r>
-            <w:proofErr w:type="spellEnd"/>
             <w:r>
               <w:rPr>
                 <w:rFonts w:cs="Times New Roman"/>
@@ -1784,34 +1654,14 @@
                 <w:lang w:val="en-CA"/>
               </w:rPr>
             </w:pPr>
-            <w:proofErr w:type="spellStart"/>
             <w:r>
               <w:rPr>
                 <w:rFonts w:cs="Times New Roman"/>
                 <w:b/>
                 <w:sz w:val="20"/>
               </w:rPr>
-              <w:t>Counsel</w:t>
+              <w:t>Counsel for the Minister</w:t>
             </w:r>
-            <w:proofErr w:type="spellEnd"/>
-            <w:r>
-              <w:rPr>
-                <w:rFonts w:cs="Times New Roman"/>
-                <w:b/>
-                <w:sz w:val="20"/>
-              </w:rPr>
-              <w:t xml:space="preserve"> for the </w:t>
-            </w:r>
-            <w:proofErr w:type="spellStart"/>
-            <w:r>
-              <w:rPr>
-                <w:rFonts w:cs="Times New Roman"/>
-                <w:b/>
-                <w:sz w:val="20"/>
-              </w:rPr>
-              <w:t>Minister</w:t>
-            </w:r>
-            <w:proofErr w:type="spellEnd"/>
           </w:p>
         </w:tc>
         <w:tc>
@@ -2091,9 +1941,54 @@
           <w:sz w:val="24"/>
           <w:szCs w:val="24"/>
         </w:rPr>
-        <w:t xml:space="preserve">XXXX </w:t>
-      </w:r>
-      <w:proofErr w:type="spellStart"/>
+        <w:t>XXXX XXXX</w:t>
+      </w:r>
+      <w:r>
+        <w:rPr>
+          <w:rFonts w:ascii="Times New Roman" w:hAnsi="Times New Roman"/>
+          <w:bCs/>
+          <w:sz w:val="24"/>
+          <w:szCs w:val="24"/>
+          <w:lang w:val="en-CA"/>
+        </w:rPr>
+        <w:t xml:space="preserve"> </w:t>
+      </w:r>
+      <w:r>
+        <w:rPr>
+          <w:rFonts w:ascii="Times New Roman" w:hAnsi="Times New Roman"/>
+          <w:sz w:val="24"/>
+          <w:szCs w:val="24"/>
+          <w:lang w:val="en-CA"/>
+        </w:rPr>
+        <w:t>(</w:t>
+      </w:r>
+      <w:r>
+        <w:rPr>
+          <w:rFonts w:ascii="Times New Roman" w:hAnsi="Times New Roman"/>
+          <w:sz w:val="24"/>
+          <w:szCs w:val="24"/>
+          <w:lang w:val="en-CA"/>
+        </w:rPr>
+        <w:t xml:space="preserve">Principal </w:t>
+      </w:r>
+      <w:r>
+        <w:rPr>
+          <w:rFonts w:ascii="Times New Roman" w:hAnsi="Times New Roman"/>
+          <w:sz w:val="24"/>
+          <w:szCs w:val="24"/>
+          <w:lang w:val="en-CA"/>
+        </w:rPr>
+        <w:t>Appellant)</w:t>
+      </w:r>
+      <w:r>
+        <w:rPr>
+          <w:rFonts w:ascii="Times New Roman" w:hAnsi="Times New Roman"/>
+          <w:sz w:val="24"/>
+          <w:szCs w:val="24"/>
+          <w:lang w:val="en-CA"/>
+        </w:rPr>
+        <w:t xml:space="preserve"> and her husband, </w:t>
+      </w:r>
       <w:r>
         <w:rPr>
           <w:rFonts w:ascii="Times New Roman" w:hAnsi="Times New Roman"/>
@@ -2101,75 +1996,8 @@
           <w:sz w:val="24"/>
           <w:szCs w:val="24"/>
         </w:rPr>
-        <w:t>XXXX</w:t>
-      </w:r>
-      <w:proofErr w:type="spellEnd"/>
-      <w:r>
-        <w:rPr>
-          <w:rFonts w:ascii="Times New Roman" w:hAnsi="Times New Roman"/>
-          <w:bCs/>
-          <w:sz w:val="24"/>
-          <w:szCs w:val="24"/>
-          <w:lang w:val="en-CA"/>
-        </w:rPr>
-        <w:t xml:space="preserve"> </w:t>
-      </w:r>
-      <w:r>
-        <w:rPr>
-          <w:rFonts w:ascii="Times New Roman" w:hAnsi="Times New Roman"/>
-          <w:sz w:val="24"/>
-          <w:szCs w:val="24"/>
-          <w:lang w:val="en-CA"/>
-        </w:rPr>
-        <w:t>(</w:t>
-      </w:r>
-      <w:r>
-        <w:rPr>
-          <w:rFonts w:ascii="Times New Roman" w:hAnsi="Times New Roman"/>
-          <w:sz w:val="24"/>
-          <w:szCs w:val="24"/>
-          <w:lang w:val="en-CA"/>
-        </w:rPr>
-        <w:t xml:space="preserve">Principal </w:t>
-      </w:r>
-      <w:r>
-        <w:rPr>
-          <w:rFonts w:ascii="Times New Roman" w:hAnsi="Times New Roman"/>
-          <w:sz w:val="24"/>
-          <w:szCs w:val="24"/>
-          <w:lang w:val="en-CA"/>
-        </w:rPr>
-        <w:t>Appellant)</w:t>
-      </w:r>
-      <w:r>
-        <w:rPr>
-          <w:rFonts w:ascii="Times New Roman" w:hAnsi="Times New Roman"/>
-          <w:sz w:val="24"/>
-          <w:szCs w:val="24"/>
-          <w:lang w:val="en-CA"/>
-        </w:rPr>
-        <w:t xml:space="preserve"> and her husband, </w:t>
-      </w:r>
-      <w:r>
-        <w:rPr>
-          <w:rFonts w:ascii="Times New Roman" w:hAnsi="Times New Roman"/>
-          <w:b/>
-          <w:sz w:val="24"/>
-          <w:szCs w:val="24"/>
-        </w:rPr>
-        <w:t xml:space="preserve">XXXX </w:t>
-      </w:r>
-      <w:proofErr w:type="spellStart"/>
-      <w:r>
-        <w:rPr>
-          <w:rFonts w:ascii="Times New Roman" w:hAnsi="Times New Roman"/>
-          <w:b/>
-          <w:sz w:val="24"/>
-          <w:szCs w:val="24"/>
-        </w:rPr>
-        <w:t>XXXX</w:t>
-      </w:r>
-      <w:proofErr w:type="spellEnd"/>
+        <w:t>XXXX XXXX</w:t>
+      </w:r>
       <w:r>
         <w:rPr>
           <w:rFonts w:ascii="Times New Roman" w:hAnsi="Times New Roman"/>
@@ -3866,27 +3694,7 @@
           <w:szCs w:val="24"/>
           <w:lang w:val="en-CA"/>
         </w:rPr>
-        <w:t xml:space="preserve">When assessing the evidence, I </w:t>
-      </w:r>
-      <w:proofErr w:type="gramStart"/>
-      <w:r>
-        <w:rPr>
-          <w:rFonts w:ascii="Times New Roman" w:hAnsi="Times New Roman"/>
-          <w:sz w:val="24"/>
-          <w:szCs w:val="24"/>
-          <w:lang w:val="en-CA"/>
-        </w:rPr>
-        <w:t>am in agreement</w:t>
-      </w:r>
-      <w:proofErr w:type="gramEnd"/>
-      <w:r>
-        <w:rPr>
-          <w:rFonts w:ascii="Times New Roman" w:hAnsi="Times New Roman"/>
-          <w:sz w:val="24"/>
-          <w:szCs w:val="24"/>
-          <w:lang w:val="en-CA"/>
-        </w:rPr>
-        <w:t xml:space="preserve"> with the finding of the RPD in this regard.  The RPD had determined that the Principal Appellant’s status in Brazil was precarious, rather than permanent, due to the requirement that she be employed in order to maintain her status</w:t>
+        <w:t>When assessing the evidence, I am in agreement with the finding of the RPD in this regard.  The RPD had determined that the Principal Appellant’s status in Brazil was precarious, rather than permanent, due to the requirement that she be employed in order to maintain her status</w:t>
       </w:r>
       <w:r>
         <w:rPr>
@@ -3952,7 +3760,6 @@
         </w:rPr>
         <w:t xml:space="preserve">In considering the interpretation of “the rights and obligations which are attached to the possession of the nationality” of the country of residence as set out in </w:t>
       </w:r>
-      <w:proofErr w:type="spellStart"/>
       <w:r>
         <w:rPr>
           <w:rFonts w:ascii="Times New Roman" w:hAnsi="Times New Roman"/>
@@ -3964,7 +3771,6 @@
         </w:rPr>
         <w:t>Shamlou</w:t>
       </w:r>
-      <w:proofErr w:type="spellEnd"/>
       <w:r>
         <w:rPr>
           <w:rStyle w:val="EndnoteReference"/>
@@ -3997,7 +3803,6 @@
         </w:rPr>
         <w:t xml:space="preserve">the requirement to work as a condition of maintaining one’s status has been found to constitute a precarious status, rather than a permanent one, as discussed in </w:t>
       </w:r>
-      <w:proofErr w:type="spellStart"/>
       <w:r>
         <w:rPr>
           <w:rFonts w:ascii="Times New Roman" w:hAnsi="Times New Roman"/>
@@ -4009,7 +3814,6 @@
         </w:rPr>
         <w:t>Alsha’bi</w:t>
       </w:r>
-      <w:proofErr w:type="spellEnd"/>
       <w:r>
         <w:rPr>
           <w:rStyle w:val="EndnoteReference"/>
@@ -4115,27 +3919,7 @@
           <w:szCs w:val="24"/>
           <w:lang w:val="en-CA"/>
         </w:rPr>
-        <w:t xml:space="preserve">When considering the </w:t>
-      </w:r>
-      <w:proofErr w:type="gramStart"/>
-      <w:r>
-        <w:rPr>
-          <w:rFonts w:ascii="Times New Roman" w:hAnsi="Times New Roman"/>
-          <w:sz w:val="24"/>
-          <w:szCs w:val="24"/>
-          <w:lang w:val="en-CA"/>
-        </w:rPr>
-        <w:t>particular situation</w:t>
-      </w:r>
-      <w:proofErr w:type="gramEnd"/>
-      <w:r>
-        <w:rPr>
-          <w:rFonts w:ascii="Times New Roman" w:hAnsi="Times New Roman"/>
-          <w:sz w:val="24"/>
-          <w:szCs w:val="24"/>
-          <w:lang w:val="en-CA"/>
-        </w:rPr>
-        <w:t xml:space="preserve"> of the Principal Appellant, whose status was dependent on having a job in Brazil, the RPD finding is </w:t>
+        <w:t xml:space="preserve">When considering the particular situation of the Principal Appellant, whose status was dependent on having a job in Brazil, the RPD finding is </w:t>
       </w:r>
       <w:r>
         <w:rPr>
@@ -4600,39 +4384,8 @@
           <w:szCs w:val="24"/>
           <w:lang w:val="en-CA"/>
         </w:rPr>
-        <w:t xml:space="preserve">XXXX </w:t>
-      </w:r>
-      <w:proofErr w:type="spellStart"/>
-      <w:r>
-        <w:rPr>
-          <w:rFonts w:ascii="Times New Roman" w:hAnsi="Times New Roman"/>
-          <w:sz w:val="24"/>
-          <w:szCs w:val="24"/>
-          <w:lang w:val="en-CA"/>
-        </w:rPr>
-        <w:t>XXXX</w:t>
-      </w:r>
-      <w:proofErr w:type="spellEnd"/>
-      <w:r>
-        <w:rPr>
-          <w:rFonts w:ascii="Times New Roman" w:hAnsi="Times New Roman"/>
-          <w:sz w:val="24"/>
-          <w:szCs w:val="24"/>
-          <w:lang w:val="en-CA"/>
-        </w:rPr>
-        <w:t xml:space="preserve"> </w:t>
-      </w:r>
-      <w:proofErr w:type="spellStart"/>
-      <w:r>
-        <w:rPr>
-          <w:rFonts w:ascii="Times New Roman" w:hAnsi="Times New Roman"/>
-          <w:sz w:val="24"/>
-          <w:szCs w:val="24"/>
-          <w:lang w:val="en-CA"/>
-        </w:rPr>
-        <w:t>XXXX</w:t>
-      </w:r>
-      <w:proofErr w:type="spellEnd"/>
+        <w:t>XXXX XXXX XXXX</w:t>
+      </w:r>
       <w:r>
         <w:rPr>
           <w:rFonts w:ascii="Times New Roman" w:hAnsi="Times New Roman"/>
@@ -4680,39 +4433,8 @@
           <w:szCs w:val="24"/>
           <w:lang w:val="en-CA"/>
         </w:rPr>
-        <w:t xml:space="preserve">XXXX </w:t>
-      </w:r>
-      <w:proofErr w:type="spellStart"/>
-      <w:r>
-        <w:rPr>
-          <w:rFonts w:ascii="Times New Roman" w:hAnsi="Times New Roman"/>
-          <w:sz w:val="24"/>
-          <w:szCs w:val="24"/>
-          <w:lang w:val="en-CA"/>
-        </w:rPr>
-        <w:t>XXXX</w:t>
-      </w:r>
-      <w:proofErr w:type="spellEnd"/>
-      <w:r>
-        <w:rPr>
-          <w:rFonts w:ascii="Times New Roman" w:hAnsi="Times New Roman"/>
-          <w:sz w:val="24"/>
-          <w:szCs w:val="24"/>
-          <w:lang w:val="en-CA"/>
-        </w:rPr>
-        <w:t xml:space="preserve"> </w:t>
-      </w:r>
-      <w:proofErr w:type="spellStart"/>
-      <w:r>
-        <w:rPr>
-          <w:rFonts w:ascii="Times New Roman" w:hAnsi="Times New Roman"/>
-          <w:sz w:val="24"/>
-          <w:szCs w:val="24"/>
-          <w:lang w:val="en-CA"/>
-        </w:rPr>
-        <w:t>XXXX</w:t>
-      </w:r>
-      <w:proofErr w:type="spellEnd"/>
+        <w:t>XXXX XXXX XXXX</w:t>
+      </w:r>
       <w:r>
         <w:rPr>
           <w:rFonts w:ascii="Times New Roman" w:hAnsi="Times New Roman"/>
@@ -4810,7 +4532,6 @@
         </w:rPr>
         <w:t xml:space="preserve"> </w:t>
       </w:r>
-      <w:proofErr w:type="spellStart"/>
       <w:r>
         <w:rPr>
           <w:rFonts w:ascii="Times New Roman" w:hAnsi="Times New Roman"/>
@@ -4821,7 +4542,6 @@
         <w:lastRenderedPageBreak/>
         <w:t>XXXX</w:t>
       </w:r>
-      <w:proofErr w:type="spellEnd"/>
       <w:r>
         <w:rPr>
           <w:rFonts w:ascii="Times New Roman" w:hAnsi="Times New Roman"/>
@@ -4838,19 +4558,8 @@
           <w:szCs w:val="24"/>
           <w:lang w:val="en-CA"/>
         </w:rPr>
-        <w:t xml:space="preserve">XXXX </w:t>
-      </w:r>
-      <w:proofErr w:type="spellStart"/>
-      <w:r>
-        <w:rPr>
-          <w:rFonts w:ascii="Times New Roman" w:hAnsi="Times New Roman"/>
-          <w:sz w:val="24"/>
-          <w:szCs w:val="24"/>
-          <w:lang w:val="en-CA"/>
-        </w:rPr>
-        <w:t>XXXX</w:t>
-      </w:r>
-      <w:proofErr w:type="spellEnd"/>
+        <w:t>XXXX XXXX</w:t>
+      </w:r>
       <w:r>
         <w:rPr>
           <w:rFonts w:ascii="Times New Roman" w:hAnsi="Times New Roman"/>
@@ -4886,39 +4595,8 @@
           <w:szCs w:val="24"/>
           <w:lang w:val="en-CA"/>
         </w:rPr>
-        <w:t xml:space="preserve">XXXX </w:t>
-      </w:r>
-      <w:proofErr w:type="spellStart"/>
-      <w:r>
-        <w:rPr>
-          <w:rFonts w:ascii="Times New Roman" w:hAnsi="Times New Roman"/>
-          <w:sz w:val="24"/>
-          <w:szCs w:val="24"/>
-          <w:lang w:val="en-CA"/>
-        </w:rPr>
-        <w:t>XXXX</w:t>
-      </w:r>
-      <w:proofErr w:type="spellEnd"/>
-      <w:r>
-        <w:rPr>
-          <w:rFonts w:ascii="Times New Roman" w:hAnsi="Times New Roman"/>
-          <w:sz w:val="24"/>
-          <w:szCs w:val="24"/>
-          <w:lang w:val="en-CA"/>
-        </w:rPr>
-        <w:t xml:space="preserve"> </w:t>
-      </w:r>
-      <w:proofErr w:type="spellStart"/>
-      <w:r>
-        <w:rPr>
-          <w:rFonts w:ascii="Times New Roman" w:hAnsi="Times New Roman"/>
-          <w:sz w:val="24"/>
-          <w:szCs w:val="24"/>
-          <w:lang w:val="en-CA"/>
-        </w:rPr>
-        <w:t>XXXX</w:t>
-      </w:r>
-      <w:proofErr w:type="spellEnd"/>
+        <w:t>XXXX XXXX XXXX</w:t>
+      </w:r>
       <w:r>
         <w:rPr>
           <w:rFonts w:ascii="Times New Roman" w:hAnsi="Times New Roman"/>
@@ -4935,19 +4613,8 @@
           <w:szCs w:val="24"/>
           <w:lang w:val="en-CA"/>
         </w:rPr>
-        <w:t xml:space="preserve">XXXX </w:t>
-      </w:r>
-      <w:proofErr w:type="spellStart"/>
-      <w:r>
-        <w:rPr>
-          <w:rFonts w:ascii="Times New Roman" w:hAnsi="Times New Roman"/>
-          <w:sz w:val="24"/>
-          <w:szCs w:val="24"/>
-          <w:lang w:val="en-CA"/>
-        </w:rPr>
-        <w:t>XXXX</w:t>
-      </w:r>
-      <w:proofErr w:type="spellEnd"/>
+        <w:t>XXXX XXXX</w:t>
+      </w:r>
       <w:r>
         <w:rPr>
           <w:rFonts w:ascii="Times New Roman" w:hAnsi="Times New Roman"/>
@@ -5022,39 +4689,8 @@
           <w:szCs w:val="24"/>
           <w:lang w:val="en-CA"/>
         </w:rPr>
-        <w:t xml:space="preserve">XXXX </w:t>
-      </w:r>
-      <w:proofErr w:type="spellStart"/>
-      <w:r>
-        <w:rPr>
-          <w:rFonts w:ascii="Times New Roman" w:hAnsi="Times New Roman"/>
-          <w:sz w:val="24"/>
-          <w:szCs w:val="24"/>
-          <w:lang w:val="en-CA"/>
-        </w:rPr>
-        <w:t>XXXX</w:t>
-      </w:r>
-      <w:proofErr w:type="spellEnd"/>
-      <w:r>
-        <w:rPr>
-          <w:rFonts w:ascii="Times New Roman" w:hAnsi="Times New Roman"/>
-          <w:sz w:val="24"/>
-          <w:szCs w:val="24"/>
-          <w:lang w:val="en-CA"/>
-        </w:rPr>
-        <w:t xml:space="preserve"> </w:t>
-      </w:r>
-      <w:proofErr w:type="spellStart"/>
-      <w:r>
-        <w:rPr>
-          <w:rFonts w:ascii="Times New Roman" w:hAnsi="Times New Roman"/>
-          <w:sz w:val="24"/>
-          <w:szCs w:val="24"/>
-          <w:lang w:val="en-CA"/>
-        </w:rPr>
-        <w:t>XXXX</w:t>
-      </w:r>
-      <w:proofErr w:type="spellEnd"/>
+        <w:t>XXXX XXXX XXXX</w:t>
+      </w:r>
       <w:r>
         <w:rPr>
           <w:rFonts w:ascii="Times New Roman" w:hAnsi="Times New Roman"/>
@@ -5147,39 +4783,8 @@
           <w:szCs w:val="24"/>
           <w:lang w:val="en-CA"/>
         </w:rPr>
-        <w:t xml:space="preserve">XXXX </w:t>
-      </w:r>
-      <w:proofErr w:type="spellStart"/>
-      <w:r>
-        <w:rPr>
-          <w:rFonts w:ascii="Times New Roman" w:hAnsi="Times New Roman"/>
-          <w:sz w:val="24"/>
-          <w:szCs w:val="24"/>
-          <w:lang w:val="en-CA"/>
-        </w:rPr>
-        <w:t>XXXX</w:t>
-      </w:r>
-      <w:proofErr w:type="spellEnd"/>
-      <w:r>
-        <w:rPr>
-          <w:rFonts w:ascii="Times New Roman" w:hAnsi="Times New Roman"/>
-          <w:sz w:val="24"/>
-          <w:szCs w:val="24"/>
-          <w:lang w:val="en-CA"/>
-        </w:rPr>
-        <w:t xml:space="preserve"> </w:t>
-      </w:r>
-      <w:proofErr w:type="spellStart"/>
-      <w:r>
-        <w:rPr>
-          <w:rFonts w:ascii="Times New Roman" w:hAnsi="Times New Roman"/>
-          <w:sz w:val="24"/>
-          <w:szCs w:val="24"/>
-          <w:lang w:val="en-CA"/>
-        </w:rPr>
-        <w:t>XXXX</w:t>
-      </w:r>
-      <w:proofErr w:type="spellEnd"/>
+        <w:t>XXXX XXXX XXXX</w:t>
+      </w:r>
       <w:r>
         <w:rPr>
           <w:rFonts w:ascii="Times New Roman" w:hAnsi="Times New Roman"/>
@@ -5196,19 +4801,8 @@
           <w:szCs w:val="24"/>
           <w:lang w:val="en-CA"/>
         </w:rPr>
-        <w:t xml:space="preserve">XXXX </w:t>
-      </w:r>
-      <w:proofErr w:type="spellStart"/>
-      <w:r>
-        <w:rPr>
-          <w:rFonts w:ascii="Times New Roman" w:hAnsi="Times New Roman"/>
-          <w:sz w:val="24"/>
-          <w:szCs w:val="24"/>
-          <w:lang w:val="en-CA"/>
-        </w:rPr>
-        <w:t>XXXX</w:t>
-      </w:r>
-      <w:proofErr w:type="spellEnd"/>
+        <w:t>XXXX XXXX</w:t>
+      </w:r>
       <w:r>
         <w:rPr>
           <w:rFonts w:ascii="Times New Roman" w:hAnsi="Times New Roman"/>
@@ -5225,19 +4819,8 @@
           <w:szCs w:val="24"/>
           <w:lang w:val="en-CA"/>
         </w:rPr>
-        <w:t xml:space="preserve">XXXX </w:t>
-      </w:r>
-      <w:proofErr w:type="spellStart"/>
-      <w:r>
-        <w:rPr>
-          <w:rFonts w:ascii="Times New Roman" w:hAnsi="Times New Roman"/>
-          <w:sz w:val="24"/>
-          <w:szCs w:val="24"/>
-          <w:lang w:val="en-CA"/>
-        </w:rPr>
-        <w:t>XXXX</w:t>
-      </w:r>
-      <w:proofErr w:type="spellEnd"/>
+        <w:t>XXXX XXXX</w:t>
+      </w:r>
       <w:r>
         <w:rPr>
           <w:rFonts w:ascii="Times New Roman" w:hAnsi="Times New Roman"/>
@@ -5282,39 +4865,8 @@
           <w:szCs w:val="24"/>
           <w:lang w:val="en-CA"/>
         </w:rPr>
-        <w:t xml:space="preserve">XXXX </w:t>
-      </w:r>
-      <w:proofErr w:type="spellStart"/>
-      <w:r>
-        <w:rPr>
-          <w:rFonts w:ascii="Times New Roman" w:hAnsi="Times New Roman"/>
-          <w:sz w:val="24"/>
-          <w:szCs w:val="24"/>
-          <w:lang w:val="en-CA"/>
-        </w:rPr>
-        <w:t>XXXX</w:t>
-      </w:r>
-      <w:proofErr w:type="spellEnd"/>
-      <w:r>
-        <w:rPr>
-          <w:rFonts w:ascii="Times New Roman" w:hAnsi="Times New Roman"/>
-          <w:sz w:val="24"/>
-          <w:szCs w:val="24"/>
-          <w:lang w:val="en-CA"/>
-        </w:rPr>
-        <w:t xml:space="preserve"> </w:t>
-      </w:r>
-      <w:proofErr w:type="spellStart"/>
-      <w:r>
-        <w:rPr>
-          <w:rFonts w:ascii="Times New Roman" w:hAnsi="Times New Roman"/>
-          <w:sz w:val="24"/>
-          <w:szCs w:val="24"/>
-          <w:lang w:val="en-CA"/>
-        </w:rPr>
-        <w:t>XXXX</w:t>
-      </w:r>
-      <w:proofErr w:type="spellEnd"/>
+        <w:t>XXXX XXXX XXXX</w:t>
+      </w:r>
       <w:r>
         <w:rPr>
           <w:rFonts w:ascii="Times New Roman" w:hAnsi="Times New Roman"/>
@@ -5331,19 +4883,8 @@
           <w:szCs w:val="24"/>
           <w:lang w:val="en-CA"/>
         </w:rPr>
-        <w:t xml:space="preserve">XXXX </w:t>
-      </w:r>
-      <w:proofErr w:type="spellStart"/>
-      <w:r>
-        <w:rPr>
-          <w:rFonts w:ascii="Times New Roman" w:hAnsi="Times New Roman"/>
-          <w:sz w:val="24"/>
-          <w:szCs w:val="24"/>
-          <w:lang w:val="en-CA"/>
-        </w:rPr>
-        <w:t>XXXX</w:t>
-      </w:r>
-      <w:proofErr w:type="spellEnd"/>
+        <w:t>XXXX XXXX</w:t>
+      </w:r>
       <w:r>
         <w:rPr>
           <w:rFonts w:ascii="Times New Roman" w:hAnsi="Times New Roman"/>
@@ -5439,9 +4980,17 @@
           <w:szCs w:val="24"/>
           <w:lang w:val="en-CA"/>
         </w:rPr>
-        <w:t xml:space="preserve">XXXX </w:t>
-      </w:r>
-      <w:proofErr w:type="spellStart"/>
+        <w:t>XXXX XXXX XXXX</w:t>
+      </w:r>
+      <w:r>
+        <w:rPr>
+          <w:rFonts w:ascii="Times New Roman" w:hAnsi="Times New Roman"/>
+          <w:sz w:val="24"/>
+          <w:szCs w:val="24"/>
+          <w:lang w:val="en-CA"/>
+        </w:rPr>
+        <w:t xml:space="preserve"> as someone who was a family member that had encouraged her to rise up against the government in power, with whom she had attended closed-door meetings during which political activism was discussed, who was a member of the opposition, and who was specifically an enemy of </w:t>
+      </w:r>
       <w:r>
         <w:rPr>
           <w:rFonts w:ascii="Times New Roman" w:hAnsi="Times New Roman"/>
@@ -5451,7 +5000,6 @@
         </w:rPr>
         <w:t>XXXX</w:t>
       </w:r>
-      <w:proofErr w:type="spellEnd"/>
       <w:r>
         <w:rPr>
           <w:rFonts w:ascii="Times New Roman" w:hAnsi="Times New Roman"/>
@@ -5461,7 +5009,6 @@
         </w:rPr>
         <w:t xml:space="preserve"> </w:t>
       </w:r>
-      <w:proofErr w:type="spellStart"/>
       <w:r>
         <w:rPr>
           <w:rFonts w:ascii="Times New Roman" w:hAnsi="Times New Roman"/>
@@ -5471,65 +5018,6 @@
         </w:rPr>
         <w:t>XXXX</w:t>
       </w:r>
-      <w:proofErr w:type="spellEnd"/>
-      <w:r>
-        <w:rPr>
-          <w:rFonts w:ascii="Times New Roman" w:hAnsi="Times New Roman"/>
-          <w:sz w:val="24"/>
-          <w:szCs w:val="24"/>
-          <w:lang w:val="en-CA"/>
-        </w:rPr>
-        <w:t xml:space="preserve"> as someone who was a family member that had encouraged her to </w:t>
-      </w:r>
-      <w:proofErr w:type="gramStart"/>
-      <w:r>
-        <w:rPr>
-          <w:rFonts w:ascii="Times New Roman" w:hAnsi="Times New Roman"/>
-          <w:sz w:val="24"/>
-          <w:szCs w:val="24"/>
-          <w:lang w:val="en-CA"/>
-        </w:rPr>
-        <w:t>rise up against</w:t>
-      </w:r>
-      <w:proofErr w:type="gramEnd"/>
-      <w:r>
-        <w:rPr>
-          <w:rFonts w:ascii="Times New Roman" w:hAnsi="Times New Roman"/>
-          <w:sz w:val="24"/>
-          <w:szCs w:val="24"/>
-          <w:lang w:val="en-CA"/>
-        </w:rPr>
-        <w:t xml:space="preserve"> the government in power, with whom she had attended closed-door meetings during which political activism was discussed, who was a member of the opposition, and who was specifically an enemy of </w:t>
-      </w:r>
-      <w:r>
-        <w:rPr>
-          <w:rFonts w:ascii="Times New Roman" w:hAnsi="Times New Roman"/>
-          <w:sz w:val="24"/>
-          <w:szCs w:val="24"/>
-          <w:lang w:val="en-CA"/>
-        </w:rPr>
-        <w:t>XXXX</w:t>
-      </w:r>
-      <w:r>
-        <w:rPr>
-          <w:rFonts w:ascii="Times New Roman" w:hAnsi="Times New Roman"/>
-          <w:sz w:val="24"/>
-          <w:szCs w:val="24"/>
-          <w:lang w:val="en-CA"/>
-        </w:rPr>
-        <w:t xml:space="preserve"> </w:t>
-      </w:r>
-      <w:proofErr w:type="spellStart"/>
-      <w:r>
-        <w:rPr>
-          <w:rFonts w:ascii="Times New Roman" w:hAnsi="Times New Roman"/>
-          <w:sz w:val="24"/>
-          <w:szCs w:val="24"/>
-          <w:lang w:val="en-CA"/>
-        </w:rPr>
-        <w:t>XXXX</w:t>
-      </w:r>
-      <w:proofErr w:type="spellEnd"/>
       <w:r>
         <w:rPr>
           <w:rFonts w:ascii="Times New Roman" w:hAnsi="Times New Roman"/>
@@ -5576,77 +5064,26 @@
           <w:szCs w:val="24"/>
           <w:lang w:val="en-CA"/>
         </w:rPr>
-        <w:t xml:space="preserve">XXXX </w:t>
-      </w:r>
-      <w:proofErr w:type="spellStart"/>
-      <w:r>
-        <w:rPr>
-          <w:rFonts w:ascii="Times New Roman" w:hAnsi="Times New Roman"/>
-          <w:sz w:val="24"/>
-          <w:szCs w:val="24"/>
-          <w:lang w:val="en-CA"/>
-        </w:rPr>
-        <w:t>XXXX</w:t>
-      </w:r>
-      <w:proofErr w:type="spellEnd"/>
-      <w:r>
-        <w:rPr>
-          <w:rFonts w:ascii="Times New Roman" w:hAnsi="Times New Roman"/>
-          <w:sz w:val="24"/>
-          <w:szCs w:val="24"/>
-          <w:lang w:val="en-CA"/>
-        </w:rPr>
-        <w:t xml:space="preserve"> </w:t>
-      </w:r>
-      <w:proofErr w:type="spellStart"/>
-      <w:r>
-        <w:rPr>
-          <w:rFonts w:ascii="Times New Roman" w:hAnsi="Times New Roman"/>
-          <w:sz w:val="24"/>
-          <w:szCs w:val="24"/>
-          <w:lang w:val="en-CA"/>
-        </w:rPr>
-        <w:t>XXXX</w:t>
-      </w:r>
-      <w:r>
-        <w:rPr>
-          <w:rFonts w:ascii="Times New Roman" w:hAnsi="Times New Roman"/>
-          <w:sz w:val="24"/>
-          <w:szCs w:val="24"/>
-          <w:lang w:val="en-CA"/>
-        </w:rPr>
-        <w:t>and</w:t>
-      </w:r>
-      <w:proofErr w:type="spellEnd"/>
-      <w:r>
-        <w:rPr>
-          <w:rFonts w:ascii="Times New Roman" w:hAnsi="Times New Roman"/>
-          <w:sz w:val="24"/>
-          <w:szCs w:val="24"/>
-          <w:lang w:val="en-CA"/>
-        </w:rPr>
-        <w:t xml:space="preserve"> </w:t>
-      </w:r>
-      <w:r>
-        <w:rPr>
-          <w:rFonts w:ascii="Times New Roman" w:hAnsi="Times New Roman"/>
-          <w:sz w:val="24"/>
-          <w:szCs w:val="24"/>
-          <w:lang w:val="en-CA"/>
-        </w:rPr>
-        <w:t xml:space="preserve">XXXX </w:t>
-      </w:r>
-      <w:proofErr w:type="spellStart"/>
-      <w:r>
-        <w:rPr>
-          <w:rFonts w:ascii="Times New Roman" w:hAnsi="Times New Roman"/>
-          <w:sz w:val="24"/>
-          <w:szCs w:val="24"/>
-          <w:lang w:val="en-CA"/>
-        </w:rPr>
-        <w:t>XXXX</w:t>
-      </w:r>
-      <w:proofErr w:type="spellEnd"/>
+        <w:t>XXXX XXXX XXXX</w:t>
+      </w:r>
+      <w:r>
+        <w:rPr>
+          <w:rFonts w:ascii="Times New Roman" w:hAnsi="Times New Roman"/>
+          <w:sz w:val="24"/>
+          <w:szCs w:val="24"/>
+          <w:lang w:val="en-CA"/>
+        </w:rPr>
+        <w:t xml:space="preserve">and </w:t>
+      </w:r>
+      <w:r>
+        <w:rPr>
+          <w:rFonts w:ascii="Times New Roman" w:hAnsi="Times New Roman"/>
+          <w:sz w:val="24"/>
+          <w:szCs w:val="24"/>
+          <w:lang w:val="en-CA"/>
+        </w:rPr>
+        <w:t>XXXX XXXX</w:t>
+      </w:r>
       <w:r>
         <w:rPr>
           <w:rFonts w:ascii="Times New Roman" w:hAnsi="Times New Roman"/>
@@ -5742,39 +5179,8 @@
           <w:szCs w:val="24"/>
           <w:lang w:val="en-CA"/>
         </w:rPr>
-        <w:t xml:space="preserve">XXXX </w:t>
-      </w:r>
-      <w:proofErr w:type="spellStart"/>
-      <w:r>
-        <w:rPr>
-          <w:rFonts w:ascii="Times New Roman" w:hAnsi="Times New Roman"/>
-          <w:sz w:val="24"/>
-          <w:szCs w:val="24"/>
-          <w:lang w:val="en-CA"/>
-        </w:rPr>
-        <w:t>XXXX</w:t>
-      </w:r>
-      <w:proofErr w:type="spellEnd"/>
-      <w:r>
-        <w:rPr>
-          <w:rFonts w:ascii="Times New Roman" w:hAnsi="Times New Roman"/>
-          <w:sz w:val="24"/>
-          <w:szCs w:val="24"/>
-          <w:lang w:val="en-CA"/>
-        </w:rPr>
-        <w:t xml:space="preserve"> </w:t>
-      </w:r>
-      <w:proofErr w:type="spellStart"/>
-      <w:r>
-        <w:rPr>
-          <w:rFonts w:ascii="Times New Roman" w:hAnsi="Times New Roman"/>
-          <w:sz w:val="24"/>
-          <w:szCs w:val="24"/>
-          <w:lang w:val="en-CA"/>
-        </w:rPr>
-        <w:t>XXXX</w:t>
-      </w:r>
-      <w:proofErr w:type="spellEnd"/>
+        <w:t>XXXX XXXX XXXX</w:t>
+      </w:r>
       <w:r>
         <w:rPr>
           <w:rFonts w:ascii="Times New Roman" w:hAnsi="Times New Roman"/>
@@ -5791,19 +5197,8 @@
           <w:szCs w:val="24"/>
           <w:lang w:val="en-CA"/>
         </w:rPr>
-        <w:t xml:space="preserve">XXXX </w:t>
-      </w:r>
-      <w:proofErr w:type="spellStart"/>
-      <w:r>
-        <w:rPr>
-          <w:rFonts w:ascii="Times New Roman" w:hAnsi="Times New Roman"/>
-          <w:sz w:val="24"/>
-          <w:szCs w:val="24"/>
-          <w:lang w:val="en-CA"/>
-        </w:rPr>
-        <w:t>XXXX</w:t>
-      </w:r>
-      <w:proofErr w:type="spellEnd"/>
+        <w:t>XXXX XXXX</w:t>
+      </w:r>
       <w:r>
         <w:rPr>
           <w:rFonts w:ascii="Times New Roman" w:hAnsi="Times New Roman"/>
@@ -6155,39 +5550,8 @@
           <w:szCs w:val="24"/>
           <w:lang w:val="en-CA"/>
         </w:rPr>
-        <w:t xml:space="preserve">XXXX </w:t>
-      </w:r>
-      <w:proofErr w:type="spellStart"/>
-      <w:r>
-        <w:rPr>
-          <w:rFonts w:ascii="Times New Roman" w:hAnsi="Times New Roman"/>
-          <w:sz w:val="24"/>
-          <w:szCs w:val="24"/>
-          <w:lang w:val="en-CA"/>
-        </w:rPr>
-        <w:t>XXXX</w:t>
-      </w:r>
-      <w:proofErr w:type="spellEnd"/>
-      <w:r>
-        <w:rPr>
-          <w:rFonts w:ascii="Times New Roman" w:hAnsi="Times New Roman"/>
-          <w:sz w:val="24"/>
-          <w:szCs w:val="24"/>
-          <w:lang w:val="en-CA"/>
-        </w:rPr>
-        <w:t xml:space="preserve"> </w:t>
-      </w:r>
-      <w:proofErr w:type="spellStart"/>
-      <w:r>
-        <w:rPr>
-          <w:rFonts w:ascii="Times New Roman" w:hAnsi="Times New Roman"/>
-          <w:sz w:val="24"/>
-          <w:szCs w:val="24"/>
-          <w:lang w:val="en-CA"/>
-        </w:rPr>
-        <w:t>XXXX</w:t>
-      </w:r>
-      <w:proofErr w:type="spellEnd"/>
+        <w:t>XXXX XXXX XXXX</w:t>
+      </w:r>
       <w:r>
         <w:rPr>
           <w:rFonts w:ascii="Times New Roman" w:hAnsi="Times New Roman"/>
@@ -6253,39 +5617,8 @@
           <w:szCs w:val="24"/>
           <w:lang w:val="en-CA"/>
         </w:rPr>
-        <w:t xml:space="preserve">XXXX </w:t>
-      </w:r>
-      <w:proofErr w:type="spellStart"/>
-      <w:r>
-        <w:rPr>
-          <w:rFonts w:ascii="Times New Roman" w:hAnsi="Times New Roman"/>
-          <w:sz w:val="24"/>
-          <w:szCs w:val="24"/>
-          <w:lang w:val="en-CA"/>
-        </w:rPr>
-        <w:t>XXXX</w:t>
-      </w:r>
-      <w:proofErr w:type="spellEnd"/>
-      <w:r>
-        <w:rPr>
-          <w:rFonts w:ascii="Times New Roman" w:hAnsi="Times New Roman"/>
-          <w:sz w:val="24"/>
-          <w:szCs w:val="24"/>
-          <w:lang w:val="en-CA"/>
-        </w:rPr>
-        <w:t xml:space="preserve"> </w:t>
-      </w:r>
-      <w:proofErr w:type="spellStart"/>
-      <w:r>
-        <w:rPr>
-          <w:rFonts w:ascii="Times New Roman" w:hAnsi="Times New Roman"/>
-          <w:sz w:val="24"/>
-          <w:szCs w:val="24"/>
-          <w:lang w:val="en-CA"/>
-        </w:rPr>
-        <w:t>XXXX</w:t>
-      </w:r>
-      <w:proofErr w:type="spellEnd"/>
+        <w:t>XXXX XXXX XXXX</w:t>
+      </w:r>
       <w:r>
         <w:rPr>
           <w:rFonts w:ascii="Times New Roman" w:hAnsi="Times New Roman"/>
@@ -6302,39 +5635,8 @@
           <w:szCs w:val="24"/>
           <w:lang w:val="en-CA"/>
         </w:rPr>
-        <w:t xml:space="preserve">XXXX </w:t>
-      </w:r>
-      <w:proofErr w:type="spellStart"/>
-      <w:r>
-        <w:rPr>
-          <w:rFonts w:ascii="Times New Roman" w:hAnsi="Times New Roman"/>
-          <w:sz w:val="24"/>
-          <w:szCs w:val="24"/>
-          <w:lang w:val="en-CA"/>
-        </w:rPr>
-        <w:t>XXXX</w:t>
-      </w:r>
-      <w:proofErr w:type="spellEnd"/>
-      <w:r>
-        <w:rPr>
-          <w:rFonts w:ascii="Times New Roman" w:hAnsi="Times New Roman"/>
-          <w:sz w:val="24"/>
-          <w:szCs w:val="24"/>
-          <w:lang w:val="en-CA"/>
-        </w:rPr>
-        <w:t xml:space="preserve"> </w:t>
-      </w:r>
-      <w:proofErr w:type="spellStart"/>
-      <w:r>
-        <w:rPr>
-          <w:rFonts w:ascii="Times New Roman" w:hAnsi="Times New Roman"/>
-          <w:sz w:val="24"/>
-          <w:szCs w:val="24"/>
-          <w:lang w:val="en-CA"/>
-        </w:rPr>
-        <w:t>XXXX</w:t>
-      </w:r>
-      <w:proofErr w:type="spellEnd"/>
+        <w:t>XXXX XXXX XXXX</w:t>
+      </w:r>
       <w:r>
         <w:rPr>
           <w:rFonts w:ascii="Times New Roman" w:hAnsi="Times New Roman"/>
@@ -7412,27 +6714,7 @@
           <w:szCs w:val="24"/>
           <w:lang w:val="en-CA"/>
         </w:rPr>
-        <w:t xml:space="preserve"> </w:t>
-      </w:r>
-      <w:proofErr w:type="gramStart"/>
-      <w:r>
-        <w:rPr>
-          <w:rFonts w:ascii="Times New Roman" w:hAnsi="Times New Roman"/>
-          <w:sz w:val="24"/>
-          <w:szCs w:val="24"/>
-          <w:lang w:val="en-CA"/>
-        </w:rPr>
-        <w:t>2013, but</w:t>
-      </w:r>
-      <w:proofErr w:type="gramEnd"/>
-      <w:r>
-        <w:rPr>
-          <w:rFonts w:ascii="Times New Roman" w:hAnsi="Times New Roman"/>
-          <w:sz w:val="24"/>
-          <w:szCs w:val="24"/>
-          <w:lang w:val="en-CA"/>
-        </w:rPr>
-        <w:t xml:space="preserve"> found that she had not put forth enough elements of proof to establish the objective basis of her claim of a fear of return to Haiti.</w:t>
+        <w:t xml:space="preserve"> 2013, but found that she had not put forth enough elements of proof to establish the objective basis of her claim of a fear of return to Haiti.</w:t>
       </w:r>
     </w:p>
     <w:p>
@@ -7590,27 +6872,7 @@
           <w:szCs w:val="24"/>
           <w:lang w:val="en-CA"/>
         </w:rPr>
-        <w:t xml:space="preserve">I agree that the RPD erred in not including an analysis of the objective documentary evidence regarding women who fear gender-based violence in Haiti before reaching its conclusions. I consider that in order to assess if the Principal Appellant has an objective basis for her fear of return to Haiti, her </w:t>
-      </w:r>
-      <w:proofErr w:type="gramStart"/>
-      <w:r>
-        <w:rPr>
-          <w:rFonts w:ascii="Times New Roman" w:hAnsi="Times New Roman"/>
-          <w:sz w:val="24"/>
-          <w:szCs w:val="24"/>
-          <w:lang w:val="en-CA"/>
-        </w:rPr>
-        <w:t>particular situation</w:t>
-      </w:r>
-      <w:proofErr w:type="gramEnd"/>
-      <w:r>
-        <w:rPr>
-          <w:rFonts w:ascii="Times New Roman" w:hAnsi="Times New Roman"/>
-          <w:sz w:val="24"/>
-          <w:szCs w:val="24"/>
-          <w:lang w:val="en-CA"/>
-        </w:rPr>
-        <w:t xml:space="preserve"> must be examined against the backdrop of the country conditions.</w:t>
+        <w:t>I agree that the RPD erred in not including an analysis of the objective documentary evidence regarding women who fear gender-based violence in Haiti before reaching its conclusions. I consider that in order to assess if the Principal Appellant has an objective basis for her fear of return to Haiti, her particular situation must be examined against the backdrop of the country conditions.</w:t>
       </w:r>
     </w:p>
     <w:p>
@@ -8366,27 +7628,7 @@
           <w:szCs w:val="24"/>
           <w:lang w:val="en-CA"/>
         </w:rPr>
-        <w:t xml:space="preserve">As indicated in the Guideline, an assessment of a gender-related claim must include </w:t>
-      </w:r>
-      <w:proofErr w:type="gramStart"/>
-      <w:r>
-        <w:rPr>
-          <w:rFonts w:ascii="Times New Roman" w:hAnsi="Times New Roman"/>
-          <w:sz w:val="24"/>
-          <w:szCs w:val="24"/>
-          <w:lang w:val="en-CA"/>
-        </w:rPr>
-        <w:t>whether or not</w:t>
-      </w:r>
-      <w:proofErr w:type="gramEnd"/>
-      <w:r>
-        <w:rPr>
-          <w:rFonts w:ascii="Times New Roman" w:hAnsi="Times New Roman"/>
-          <w:sz w:val="24"/>
-          <w:szCs w:val="24"/>
-          <w:lang w:val="en-CA"/>
-        </w:rPr>
-        <w:t xml:space="preserve"> the evidence demonstrates that</w:t>
+        <w:t>As indicated in the Guideline, an assessment of a gender-related claim must include whether or not the evidence demonstrates that</w:t>
       </w:r>
       <w:r>
         <w:rPr>
@@ -8430,27 +7672,7 @@
           <w:szCs w:val="24"/>
           <w:lang w:val="en-CA"/>
         </w:rPr>
-        <w:t xml:space="preserve">what the claimant genuinely fears </w:t>
-      </w:r>
-      <w:proofErr w:type="gramStart"/>
-      <w:r>
-        <w:rPr>
-          <w:rFonts w:ascii="Times New Roman" w:hAnsi="Times New Roman"/>
-          <w:sz w:val="24"/>
-          <w:szCs w:val="24"/>
-          <w:lang w:val="en-CA"/>
-        </w:rPr>
-        <w:t>is</w:t>
-      </w:r>
-      <w:proofErr w:type="gramEnd"/>
-      <w:r>
-        <w:rPr>
-          <w:rFonts w:ascii="Times New Roman" w:hAnsi="Times New Roman"/>
-          <w:sz w:val="24"/>
-          <w:szCs w:val="24"/>
-          <w:lang w:val="en-CA"/>
-        </w:rPr>
-        <w:t xml:space="preserve"> persecution for a Convention reason as distinguished from random violence or random criminal activity perpetrated against her as an individual. The central factor in such an assessment is, of course, the claimant’s particular circumstances in relation to both the general human rights record of her country of origin and the experiences of other similarly situated women</w:t>
+        <w:t>what the claimant genuinely fears is persecution for a Convention reason as distinguished from random violence or random criminal activity perpetrated against her as an individual. The central factor in such an assessment is, of course, the claimant’s particular circumstances in relation to both the general human rights record of her country of origin and the experiences of other similarly situated women</w:t>
       </w:r>
       <w:r>
         <w:rPr>
@@ -8729,29 +7951,7 @@
           <w:szCs w:val="24"/>
           <w:lang w:val="en-CA"/>
         </w:rPr>
-        <w:t xml:space="preserve">. I shall therefore examine the allegations </w:t>
-      </w:r>
-      <w:proofErr w:type="gramStart"/>
-      <w:r>
-        <w:rPr>
-          <w:rFonts w:ascii="Times New Roman" w:hAnsi="Times New Roman"/>
-          <w:bCs/>
-          <w:sz w:val="24"/>
-          <w:szCs w:val="24"/>
-          <w:lang w:val="en-CA"/>
-        </w:rPr>
-        <w:t>in light of</w:t>
-      </w:r>
-      <w:proofErr w:type="gramEnd"/>
-      <w:r>
-        <w:rPr>
-          <w:rFonts w:ascii="Times New Roman" w:hAnsi="Times New Roman"/>
-          <w:bCs/>
-          <w:sz w:val="24"/>
-          <w:szCs w:val="24"/>
-          <w:lang w:val="en-CA"/>
-        </w:rPr>
-        <w:t xml:space="preserve"> section 96 of IRPA.</w:t>
+        <w:t>. I shall therefore examine the allegations in light of section 96 of IRPA.</w:t>
       </w:r>
     </w:p>
     <w:p>
@@ -9884,27 +9084,7 @@
           <w:szCs w:val="24"/>
           <w:lang w:val="en-CA"/>
         </w:rPr>
-        <w:t xml:space="preserve">The RPD found that his loss of status was voluntary because he did not take the necessary steps to obtain </w:t>
-      </w:r>
-      <w:proofErr w:type="gramStart"/>
-      <w:r>
-        <w:rPr>
-          <w:rFonts w:ascii="Times New Roman" w:hAnsi="Times New Roman"/>
-          <w:sz w:val="24"/>
-          <w:szCs w:val="24"/>
-          <w:lang w:val="en-CA"/>
-        </w:rPr>
-        <w:t>status, and</w:t>
-      </w:r>
-      <w:proofErr w:type="gramEnd"/>
-      <w:r>
-        <w:rPr>
-          <w:rFonts w:ascii="Times New Roman" w:hAnsi="Times New Roman"/>
-          <w:sz w:val="24"/>
-          <w:szCs w:val="24"/>
-          <w:lang w:val="en-CA"/>
-        </w:rPr>
-        <w:t xml:space="preserve"> chose to leave rather than seeking state protection and relocating within Brazil.  </w:t>
+        <w:t xml:space="preserve">The RPD found that his loss of status was voluntary because he did not take the necessary steps to obtain status, and chose to leave rather than seeking state protection and relocating within Brazil.  </w:t>
       </w:r>
     </w:p>
     <w:p>
@@ -10755,39 +9935,8 @@
           <w:szCs w:val="24"/>
           <w:lang w:val="en-CA"/>
         </w:rPr>
-        <w:t xml:space="preserve">XXXX </w:t>
-      </w:r>
-      <w:proofErr w:type="spellStart"/>
-      <w:r>
-        <w:rPr>
-          <w:rFonts w:ascii="Times New Roman" w:hAnsi="Times New Roman"/>
-          <w:sz w:val="24"/>
-          <w:szCs w:val="24"/>
-          <w:lang w:val="en-CA"/>
-        </w:rPr>
-        <w:t>XXXX</w:t>
-      </w:r>
-      <w:proofErr w:type="spellEnd"/>
-      <w:r>
-        <w:rPr>
-          <w:rFonts w:ascii="Times New Roman" w:hAnsi="Times New Roman"/>
-          <w:sz w:val="24"/>
-          <w:szCs w:val="24"/>
-          <w:lang w:val="en-CA"/>
-        </w:rPr>
-        <w:t xml:space="preserve"> </w:t>
-      </w:r>
-      <w:proofErr w:type="spellStart"/>
-      <w:r>
-        <w:rPr>
-          <w:rFonts w:ascii="Times New Roman" w:hAnsi="Times New Roman"/>
-          <w:sz w:val="24"/>
-          <w:szCs w:val="24"/>
-          <w:lang w:val="en-CA"/>
-        </w:rPr>
-        <w:t>XXXX</w:t>
-      </w:r>
-      <w:proofErr w:type="spellEnd"/>
+        <w:t>XXXX XXXX XXXX</w:t>
+      </w:r>
       <w:r>
         <w:rPr>
           <w:rFonts w:ascii="Times New Roman" w:hAnsi="Times New Roman"/>
@@ -10939,70 +10088,24 @@
           <w:u w:val="single"/>
           <w:lang w:val="en-CA"/>
         </w:rPr>
-        <w:t>(</w:t>
-      </w:r>
-      <w:proofErr w:type="spellStart"/>
+        <w:t>(i)Death threats from agent of harm in Haiti</w:t>
+      </w:r>
       <w:r>
         <w:rPr>
           <w:szCs w:val="24"/>
           <w:u w:val="single"/>
           <w:lang w:val="en-CA"/>
         </w:rPr>
-        <w:t>i</w:t>
-      </w:r>
-      <w:proofErr w:type="spellEnd"/>
+        <w:t xml:space="preserve"> on </w:t>
+      </w:r>
       <w:r>
         <w:rPr>
           <w:szCs w:val="24"/>
           <w:u w:val="single"/>
           <w:lang w:val="en-CA"/>
         </w:rPr>
-        <w:t>)Death threats from agent of harm in Haiti</w:t>
-      </w:r>
-      <w:r>
-        <w:rPr>
-          <w:szCs w:val="24"/>
-          <w:u w:val="single"/>
-          <w:lang w:val="en-CA"/>
-        </w:rPr>
-        <w:t xml:space="preserve"> on </w:t>
-      </w:r>
-      <w:r>
-        <w:rPr>
-          <w:szCs w:val="24"/>
-          <w:u w:val="single"/>
-          <w:lang w:val="en-CA"/>
-        </w:rPr>
-        <w:t xml:space="preserve">XXXX </w:t>
-      </w:r>
-      <w:proofErr w:type="spellStart"/>
-      <w:r>
-        <w:rPr>
-          <w:szCs w:val="24"/>
-          <w:u w:val="single"/>
-          <w:lang w:val="en-CA"/>
-        </w:rPr>
-        <w:t>XXXX</w:t>
-      </w:r>
-      <w:proofErr w:type="spellEnd"/>
-      <w:r>
-        <w:rPr>
-          <w:szCs w:val="24"/>
-          <w:u w:val="single"/>
-          <w:lang w:val="en-CA"/>
-        </w:rPr>
-        <w:t xml:space="preserve"> </w:t>
-      </w:r>
-      <w:proofErr w:type="spellStart"/>
-      <w:r>
-        <w:rPr>
-          <w:szCs w:val="24"/>
-          <w:u w:val="single"/>
-          <w:lang w:val="en-CA"/>
-        </w:rPr>
-        <w:t>XXXX</w:t>
-      </w:r>
-      <w:proofErr w:type="spellEnd"/>
+        <w:t>XXXX XXXX XXXX</w:t>
+      </w:r>
       <w:r>
         <w:rPr>
           <w:szCs w:val="24"/>
@@ -11144,9 +10247,71 @@
           <w:szCs w:val="24"/>
           <w:lang w:val="en-CA"/>
         </w:rPr>
-        <w:t xml:space="preserve">XXXX </w:t>
-      </w:r>
-      <w:proofErr w:type="spellStart"/>
+        <w:t>XXXX XXXX</w:t>
+      </w:r>
+      <w:r>
+        <w:rPr>
+          <w:rFonts w:ascii="Times New Roman" w:hAnsi="Times New Roman"/>
+          <w:sz w:val="24"/>
+          <w:szCs w:val="24"/>
+          <w:lang w:val="en-CA"/>
+        </w:rPr>
+        <w:t xml:space="preserve"> had threatened him publicly with death immediately after his performance at the </w:t>
+      </w:r>
+      <w:r>
+        <w:rPr>
+          <w:rFonts w:ascii="Times New Roman" w:hAnsi="Times New Roman"/>
+          <w:sz w:val="24"/>
+          <w:szCs w:val="24"/>
+          <w:lang w:val="en-CA"/>
+        </w:rPr>
+        <w:t>XXXX XXXX XXXX</w:t>
+      </w:r>
+      <w:r>
+        <w:rPr>
+          <w:rFonts w:ascii="Times New Roman" w:hAnsi="Times New Roman"/>
+          <w:sz w:val="24"/>
+          <w:szCs w:val="24"/>
+          <w:lang w:val="en-CA"/>
+        </w:rPr>
+        <w:t xml:space="preserve"> 2013</w:t>
+      </w:r>
+      <w:r>
+        <w:rPr>
+          <w:rFonts w:ascii="Times New Roman" w:hAnsi="Times New Roman"/>
+          <w:sz w:val="24"/>
+          <w:szCs w:val="24"/>
+          <w:lang w:val="en-CA"/>
+        </w:rPr>
+        <w:t>,</w:t>
+      </w:r>
+      <w:r>
+        <w:rPr>
+          <w:rFonts w:ascii="Times New Roman" w:hAnsi="Times New Roman"/>
+          <w:sz w:val="24"/>
+          <w:szCs w:val="24"/>
+          <w:lang w:val="en-CA"/>
+        </w:rPr>
+        <w:t xml:space="preserve"> carnival, by </w:t>
+      </w:r>
+      <w:r>
+        <w:rPr>
+          <w:rFonts w:ascii="Times New Roman" w:hAnsi="Times New Roman"/>
+          <w:sz w:val="24"/>
+          <w:szCs w:val="24"/>
+          <w:lang w:val="en-CA"/>
+        </w:rPr>
+        <w:t>XXXX XXXX XXXX XXXX XXXX XXXX XXXX XXXX XXXX XXXX XXXX XXXX XXXX XXXX XXXX XXXX XXXX</w:t>
+      </w:r>
+      <w:r>
+        <w:rPr>
+          <w:rFonts w:ascii="Times New Roman" w:hAnsi="Times New Roman"/>
+          <w:sz w:val="24"/>
+          <w:szCs w:val="24"/>
+          <w:lang w:val="en-CA"/>
+        </w:rPr>
+        <w:t xml:space="preserve">. This allegation was not in his BOC. When asked to explain the omission, the Associate Appellant had answered that even though the full allegation had not been in the BOC, that the name of </w:t>
+      </w:r>
       <w:r>
         <w:rPr>
           <w:rFonts w:ascii="Times New Roman" w:hAnsi="Times New Roman"/>
@@ -11156,26 +10321,15 @@
         </w:rPr>
         <w:t>XXXX</w:t>
       </w:r>
-      <w:proofErr w:type="spellEnd"/>
-      <w:r>
-        <w:rPr>
-          <w:rFonts w:ascii="Times New Roman" w:hAnsi="Times New Roman"/>
-          <w:sz w:val="24"/>
-          <w:szCs w:val="24"/>
-          <w:lang w:val="en-CA"/>
-        </w:rPr>
-        <w:t xml:space="preserve"> had threatened him publicly with death immediately after his performance at the </w:t>
-      </w:r>
-      <w:r>
-        <w:rPr>
-          <w:rFonts w:ascii="Times New Roman" w:hAnsi="Times New Roman"/>
-          <w:sz w:val="24"/>
-          <w:szCs w:val="24"/>
-          <w:lang w:val="en-CA"/>
-        </w:rPr>
-        <w:t xml:space="preserve">XXXX </w:t>
-      </w:r>
-      <w:proofErr w:type="spellStart"/>
+      <w:r>
+        <w:rPr>
+          <w:rFonts w:ascii="Times New Roman" w:hAnsi="Times New Roman"/>
+          <w:sz w:val="24"/>
+          <w:szCs w:val="24"/>
+          <w:lang w:val="en-CA"/>
+        </w:rPr>
+        <w:t xml:space="preserve"> </w:t>
+      </w:r>
       <w:r>
         <w:rPr>
           <w:rFonts w:ascii="Times New Roman" w:hAnsi="Times New Roman"/>
@@ -11185,412 +10339,6 @@
         </w:rPr>
         <w:t>XXXX</w:t>
       </w:r>
-      <w:proofErr w:type="spellEnd"/>
-      <w:r>
-        <w:rPr>
-          <w:rFonts w:ascii="Times New Roman" w:hAnsi="Times New Roman"/>
-          <w:sz w:val="24"/>
-          <w:szCs w:val="24"/>
-          <w:lang w:val="en-CA"/>
-        </w:rPr>
-        <w:t xml:space="preserve"> </w:t>
-      </w:r>
-      <w:proofErr w:type="spellStart"/>
-      <w:r>
-        <w:rPr>
-          <w:rFonts w:ascii="Times New Roman" w:hAnsi="Times New Roman"/>
-          <w:sz w:val="24"/>
-          <w:szCs w:val="24"/>
-          <w:lang w:val="en-CA"/>
-        </w:rPr>
-        <w:t>XXXX</w:t>
-      </w:r>
-      <w:proofErr w:type="spellEnd"/>
-      <w:r>
-        <w:rPr>
-          <w:rFonts w:ascii="Times New Roman" w:hAnsi="Times New Roman"/>
-          <w:sz w:val="24"/>
-          <w:szCs w:val="24"/>
-          <w:lang w:val="en-CA"/>
-        </w:rPr>
-        <w:t xml:space="preserve"> 2013</w:t>
-      </w:r>
-      <w:r>
-        <w:rPr>
-          <w:rFonts w:ascii="Times New Roman" w:hAnsi="Times New Roman"/>
-          <w:sz w:val="24"/>
-          <w:szCs w:val="24"/>
-          <w:lang w:val="en-CA"/>
-        </w:rPr>
-        <w:t>,</w:t>
-      </w:r>
-      <w:r>
-        <w:rPr>
-          <w:rFonts w:ascii="Times New Roman" w:hAnsi="Times New Roman"/>
-          <w:sz w:val="24"/>
-          <w:szCs w:val="24"/>
-          <w:lang w:val="en-CA"/>
-        </w:rPr>
-        <w:t xml:space="preserve"> carnival, by </w:t>
-      </w:r>
-      <w:r>
-        <w:rPr>
-          <w:rFonts w:ascii="Times New Roman" w:hAnsi="Times New Roman"/>
-          <w:sz w:val="24"/>
-          <w:szCs w:val="24"/>
-          <w:lang w:val="en-CA"/>
-        </w:rPr>
-        <w:t xml:space="preserve">XXXX </w:t>
-      </w:r>
-      <w:proofErr w:type="spellStart"/>
-      <w:r>
-        <w:rPr>
-          <w:rFonts w:ascii="Times New Roman" w:hAnsi="Times New Roman"/>
-          <w:sz w:val="24"/>
-          <w:szCs w:val="24"/>
-          <w:lang w:val="en-CA"/>
-        </w:rPr>
-        <w:t>XXXX</w:t>
-      </w:r>
-      <w:proofErr w:type="spellEnd"/>
-      <w:r>
-        <w:rPr>
-          <w:rFonts w:ascii="Times New Roman" w:hAnsi="Times New Roman"/>
-          <w:sz w:val="24"/>
-          <w:szCs w:val="24"/>
-          <w:lang w:val="en-CA"/>
-        </w:rPr>
-        <w:t xml:space="preserve"> </w:t>
-      </w:r>
-      <w:proofErr w:type="spellStart"/>
-      <w:r>
-        <w:rPr>
-          <w:rFonts w:ascii="Times New Roman" w:hAnsi="Times New Roman"/>
-          <w:sz w:val="24"/>
-          <w:szCs w:val="24"/>
-          <w:lang w:val="en-CA"/>
-        </w:rPr>
-        <w:t>XXXX</w:t>
-      </w:r>
-      <w:proofErr w:type="spellEnd"/>
-      <w:r>
-        <w:rPr>
-          <w:rFonts w:ascii="Times New Roman" w:hAnsi="Times New Roman"/>
-          <w:sz w:val="24"/>
-          <w:szCs w:val="24"/>
-          <w:lang w:val="en-CA"/>
-        </w:rPr>
-        <w:t xml:space="preserve"> </w:t>
-      </w:r>
-      <w:proofErr w:type="spellStart"/>
-      <w:r>
-        <w:rPr>
-          <w:rFonts w:ascii="Times New Roman" w:hAnsi="Times New Roman"/>
-          <w:sz w:val="24"/>
-          <w:szCs w:val="24"/>
-          <w:lang w:val="en-CA"/>
-        </w:rPr>
-        <w:t>XXXX</w:t>
-      </w:r>
-      <w:proofErr w:type="spellEnd"/>
-      <w:r>
-        <w:rPr>
-          <w:rFonts w:ascii="Times New Roman" w:hAnsi="Times New Roman"/>
-          <w:sz w:val="24"/>
-          <w:szCs w:val="24"/>
-          <w:lang w:val="en-CA"/>
-        </w:rPr>
-        <w:t xml:space="preserve"> </w:t>
-      </w:r>
-      <w:proofErr w:type="spellStart"/>
-      <w:r>
-        <w:rPr>
-          <w:rFonts w:ascii="Times New Roman" w:hAnsi="Times New Roman"/>
-          <w:sz w:val="24"/>
-          <w:szCs w:val="24"/>
-          <w:lang w:val="en-CA"/>
-        </w:rPr>
-        <w:t>XXXX</w:t>
-      </w:r>
-      <w:proofErr w:type="spellEnd"/>
-      <w:r>
-        <w:rPr>
-          <w:rFonts w:ascii="Times New Roman" w:hAnsi="Times New Roman"/>
-          <w:sz w:val="24"/>
-          <w:szCs w:val="24"/>
-          <w:lang w:val="en-CA"/>
-        </w:rPr>
-        <w:t xml:space="preserve"> </w:t>
-      </w:r>
-      <w:proofErr w:type="spellStart"/>
-      <w:r>
-        <w:rPr>
-          <w:rFonts w:ascii="Times New Roman" w:hAnsi="Times New Roman"/>
-          <w:sz w:val="24"/>
-          <w:szCs w:val="24"/>
-          <w:lang w:val="en-CA"/>
-        </w:rPr>
-        <w:t>XXXX</w:t>
-      </w:r>
-      <w:proofErr w:type="spellEnd"/>
-      <w:r>
-        <w:rPr>
-          <w:rFonts w:ascii="Times New Roman" w:hAnsi="Times New Roman"/>
-          <w:sz w:val="24"/>
-          <w:szCs w:val="24"/>
-          <w:lang w:val="en-CA"/>
-        </w:rPr>
-        <w:t xml:space="preserve"> </w:t>
-      </w:r>
-      <w:proofErr w:type="spellStart"/>
-      <w:r>
-        <w:rPr>
-          <w:rFonts w:ascii="Times New Roman" w:hAnsi="Times New Roman"/>
-          <w:sz w:val="24"/>
-          <w:szCs w:val="24"/>
-          <w:lang w:val="en-CA"/>
-        </w:rPr>
-        <w:t>XXXX</w:t>
-      </w:r>
-      <w:proofErr w:type="spellEnd"/>
-      <w:r>
-        <w:rPr>
-          <w:rFonts w:ascii="Times New Roman" w:hAnsi="Times New Roman"/>
-          <w:sz w:val="24"/>
-          <w:szCs w:val="24"/>
-          <w:lang w:val="en-CA"/>
-        </w:rPr>
-        <w:t xml:space="preserve"> </w:t>
-      </w:r>
-      <w:proofErr w:type="spellStart"/>
-      <w:r>
-        <w:rPr>
-          <w:rFonts w:ascii="Times New Roman" w:hAnsi="Times New Roman"/>
-          <w:sz w:val="24"/>
-          <w:szCs w:val="24"/>
-          <w:lang w:val="en-CA"/>
-        </w:rPr>
-        <w:t>XXXX</w:t>
-      </w:r>
-      <w:proofErr w:type="spellEnd"/>
-      <w:r>
-        <w:rPr>
-          <w:rFonts w:ascii="Times New Roman" w:hAnsi="Times New Roman"/>
-          <w:sz w:val="24"/>
-          <w:szCs w:val="24"/>
-          <w:lang w:val="en-CA"/>
-        </w:rPr>
-        <w:t xml:space="preserve"> </w:t>
-      </w:r>
-      <w:proofErr w:type="spellStart"/>
-      <w:r>
-        <w:rPr>
-          <w:rFonts w:ascii="Times New Roman" w:hAnsi="Times New Roman"/>
-          <w:sz w:val="24"/>
-          <w:szCs w:val="24"/>
-          <w:lang w:val="en-CA"/>
-        </w:rPr>
-        <w:t>XXXX</w:t>
-      </w:r>
-      <w:proofErr w:type="spellEnd"/>
-      <w:r>
-        <w:rPr>
-          <w:rFonts w:ascii="Times New Roman" w:hAnsi="Times New Roman"/>
-          <w:sz w:val="24"/>
-          <w:szCs w:val="24"/>
-          <w:lang w:val="en-CA"/>
-        </w:rPr>
-        <w:t xml:space="preserve"> </w:t>
-      </w:r>
-      <w:proofErr w:type="spellStart"/>
-      <w:r>
-        <w:rPr>
-          <w:rFonts w:ascii="Times New Roman" w:hAnsi="Times New Roman"/>
-          <w:sz w:val="24"/>
-          <w:szCs w:val="24"/>
-          <w:lang w:val="en-CA"/>
-        </w:rPr>
-        <w:t>XXXX</w:t>
-      </w:r>
-      <w:proofErr w:type="spellEnd"/>
-      <w:r>
-        <w:rPr>
-          <w:rFonts w:ascii="Times New Roman" w:hAnsi="Times New Roman"/>
-          <w:sz w:val="24"/>
-          <w:szCs w:val="24"/>
-          <w:lang w:val="en-CA"/>
-        </w:rPr>
-        <w:t xml:space="preserve"> </w:t>
-      </w:r>
-      <w:proofErr w:type="spellStart"/>
-      <w:r>
-        <w:rPr>
-          <w:rFonts w:ascii="Times New Roman" w:hAnsi="Times New Roman"/>
-          <w:sz w:val="24"/>
-          <w:szCs w:val="24"/>
-          <w:lang w:val="en-CA"/>
-        </w:rPr>
-        <w:t>XXXX</w:t>
-      </w:r>
-      <w:proofErr w:type="spellEnd"/>
-      <w:r>
-        <w:rPr>
-          <w:rFonts w:ascii="Times New Roman" w:hAnsi="Times New Roman"/>
-          <w:sz w:val="24"/>
-          <w:szCs w:val="24"/>
-          <w:lang w:val="en-CA"/>
-        </w:rPr>
-        <w:t xml:space="preserve"> </w:t>
-      </w:r>
-      <w:proofErr w:type="spellStart"/>
-      <w:r>
-        <w:rPr>
-          <w:rFonts w:ascii="Times New Roman" w:hAnsi="Times New Roman"/>
-          <w:sz w:val="24"/>
-          <w:szCs w:val="24"/>
-          <w:lang w:val="en-CA"/>
-        </w:rPr>
-        <w:t>XXXX</w:t>
-      </w:r>
-      <w:proofErr w:type="spellEnd"/>
-      <w:r>
-        <w:rPr>
-          <w:rFonts w:ascii="Times New Roman" w:hAnsi="Times New Roman"/>
-          <w:sz w:val="24"/>
-          <w:szCs w:val="24"/>
-          <w:lang w:val="en-CA"/>
-        </w:rPr>
-        <w:t xml:space="preserve"> </w:t>
-      </w:r>
-      <w:proofErr w:type="spellStart"/>
-      <w:r>
-        <w:rPr>
-          <w:rFonts w:ascii="Times New Roman" w:hAnsi="Times New Roman"/>
-          <w:sz w:val="24"/>
-          <w:szCs w:val="24"/>
-          <w:lang w:val="en-CA"/>
-        </w:rPr>
-        <w:t>XXXX</w:t>
-      </w:r>
-      <w:proofErr w:type="spellEnd"/>
-      <w:r>
-        <w:rPr>
-          <w:rFonts w:ascii="Times New Roman" w:hAnsi="Times New Roman"/>
-          <w:sz w:val="24"/>
-          <w:szCs w:val="24"/>
-          <w:lang w:val="en-CA"/>
-        </w:rPr>
-        <w:t xml:space="preserve"> </w:t>
-      </w:r>
-      <w:proofErr w:type="spellStart"/>
-      <w:r>
-        <w:rPr>
-          <w:rFonts w:ascii="Times New Roman" w:hAnsi="Times New Roman"/>
-          <w:sz w:val="24"/>
-          <w:szCs w:val="24"/>
-          <w:lang w:val="en-CA"/>
-        </w:rPr>
-        <w:t>XXXX</w:t>
-      </w:r>
-      <w:proofErr w:type="spellEnd"/>
-      <w:r>
-        <w:rPr>
-          <w:rFonts w:ascii="Times New Roman" w:hAnsi="Times New Roman"/>
-          <w:sz w:val="24"/>
-          <w:szCs w:val="24"/>
-          <w:lang w:val="en-CA"/>
-        </w:rPr>
-        <w:t xml:space="preserve"> </w:t>
-      </w:r>
-      <w:proofErr w:type="spellStart"/>
-      <w:r>
-        <w:rPr>
-          <w:rFonts w:ascii="Times New Roman" w:hAnsi="Times New Roman"/>
-          <w:sz w:val="24"/>
-          <w:szCs w:val="24"/>
-          <w:lang w:val="en-CA"/>
-        </w:rPr>
-        <w:t>XXXX</w:t>
-      </w:r>
-      <w:proofErr w:type="spellEnd"/>
-      <w:r>
-        <w:rPr>
-          <w:rFonts w:ascii="Times New Roman" w:hAnsi="Times New Roman"/>
-          <w:sz w:val="24"/>
-          <w:szCs w:val="24"/>
-          <w:lang w:val="en-CA"/>
-        </w:rPr>
-        <w:t xml:space="preserve"> </w:t>
-      </w:r>
-      <w:proofErr w:type="spellStart"/>
-      <w:r>
-        <w:rPr>
-          <w:rFonts w:ascii="Times New Roman" w:hAnsi="Times New Roman"/>
-          <w:sz w:val="24"/>
-          <w:szCs w:val="24"/>
-          <w:lang w:val="en-CA"/>
-        </w:rPr>
-        <w:t>XXXX</w:t>
-      </w:r>
-      <w:proofErr w:type="spellEnd"/>
-      <w:r>
-        <w:rPr>
-          <w:rFonts w:ascii="Times New Roman" w:hAnsi="Times New Roman"/>
-          <w:sz w:val="24"/>
-          <w:szCs w:val="24"/>
-          <w:lang w:val="en-CA"/>
-        </w:rPr>
-        <w:t xml:space="preserve"> </w:t>
-      </w:r>
-      <w:proofErr w:type="spellStart"/>
-      <w:r>
-        <w:rPr>
-          <w:rFonts w:ascii="Times New Roman" w:hAnsi="Times New Roman"/>
-          <w:sz w:val="24"/>
-          <w:szCs w:val="24"/>
-          <w:lang w:val="en-CA"/>
-        </w:rPr>
-        <w:t>XXXX</w:t>
-      </w:r>
-      <w:proofErr w:type="spellEnd"/>
-      <w:r>
-        <w:rPr>
-          <w:rFonts w:ascii="Times New Roman" w:hAnsi="Times New Roman"/>
-          <w:sz w:val="24"/>
-          <w:szCs w:val="24"/>
-          <w:lang w:val="en-CA"/>
-        </w:rPr>
-        <w:t xml:space="preserve">. This allegation was not in his BOC. When asked to explain the omission, the Associate Appellant had answered that even though the full allegation had not been in the BOC, that the name of </w:t>
-      </w:r>
-      <w:r>
-        <w:rPr>
-          <w:rFonts w:ascii="Times New Roman" w:hAnsi="Times New Roman"/>
-          <w:sz w:val="24"/>
-          <w:szCs w:val="24"/>
-          <w:lang w:val="en-CA"/>
-        </w:rPr>
-        <w:t>XXXX</w:t>
-      </w:r>
-      <w:r>
-        <w:rPr>
-          <w:rFonts w:ascii="Times New Roman" w:hAnsi="Times New Roman"/>
-          <w:sz w:val="24"/>
-          <w:szCs w:val="24"/>
-          <w:lang w:val="en-CA"/>
-        </w:rPr>
-        <w:t xml:space="preserve"> </w:t>
-      </w:r>
-      <w:proofErr w:type="spellStart"/>
-      <w:r>
-        <w:rPr>
-          <w:rFonts w:ascii="Times New Roman" w:hAnsi="Times New Roman"/>
-          <w:sz w:val="24"/>
-          <w:szCs w:val="24"/>
-          <w:lang w:val="en-CA"/>
-        </w:rPr>
-        <w:t>XXXX</w:t>
-      </w:r>
-      <w:proofErr w:type="spellEnd"/>
       <w:r>
         <w:rPr>
           <w:rFonts w:ascii="Times New Roman" w:hAnsi="Times New Roman"/>
@@ -11607,19 +10355,8 @@
           <w:szCs w:val="24"/>
           <w:lang w:val="en-CA"/>
         </w:rPr>
-        <w:t xml:space="preserve">XXXX </w:t>
-      </w:r>
-      <w:proofErr w:type="spellStart"/>
-      <w:r>
-        <w:rPr>
-          <w:rFonts w:ascii="Times New Roman" w:hAnsi="Times New Roman"/>
-          <w:sz w:val="24"/>
-          <w:szCs w:val="24"/>
-          <w:lang w:val="en-CA"/>
-        </w:rPr>
-        <w:t>XXXX</w:t>
-      </w:r>
-      <w:proofErr w:type="spellEnd"/>
+        <w:t>XXXX XXXX</w:t>
+      </w:r>
       <w:r>
         <w:rPr>
           <w:rFonts w:ascii="Times New Roman" w:hAnsi="Times New Roman"/>
@@ -11740,9 +10477,8 @@
           <w:u w:val="single"/>
           <w:lang w:val="fr-FR"/>
         </w:rPr>
-        <w:t xml:space="preserve">(ii) </w:t>
-      </w:r>
-      <w:proofErr w:type="spellStart"/>
+        <w:t xml:space="preserve">(ii) Assassination attempt on </w:t>
+      </w:r>
       <w:r>
         <w:rPr>
           <w:rFonts w:ascii="Times New Roman" w:hAnsi="Times New Roman"/>
@@ -11751,85 +10487,8 @@
           <w:u w:val="single"/>
           <w:lang w:val="fr-FR"/>
         </w:rPr>
-        <w:t>Assassination</w:t>
-      </w:r>
-      <w:proofErr w:type="spellEnd"/>
-      <w:r>
-        <w:rPr>
-          <w:rFonts w:ascii="Times New Roman" w:hAnsi="Times New Roman"/>
-          <w:sz w:val="24"/>
-          <w:szCs w:val="24"/>
-          <w:u w:val="single"/>
-          <w:lang w:val="fr-FR"/>
-        </w:rPr>
-        <w:t xml:space="preserve"> </w:t>
-      </w:r>
-      <w:proofErr w:type="spellStart"/>
-      <w:r>
-        <w:rPr>
-          <w:rFonts w:ascii="Times New Roman" w:hAnsi="Times New Roman"/>
-          <w:sz w:val="24"/>
-          <w:szCs w:val="24"/>
-          <w:u w:val="single"/>
-          <w:lang w:val="fr-FR"/>
-        </w:rPr>
-        <w:t>attempt</w:t>
-      </w:r>
-      <w:proofErr w:type="spellEnd"/>
-      <w:r>
-        <w:rPr>
-          <w:rFonts w:ascii="Times New Roman" w:hAnsi="Times New Roman"/>
-          <w:sz w:val="24"/>
-          <w:szCs w:val="24"/>
-          <w:u w:val="single"/>
-          <w:lang w:val="fr-FR"/>
-        </w:rPr>
-        <w:t xml:space="preserve"> on </w:t>
-      </w:r>
-      <w:r>
-        <w:rPr>
-          <w:rFonts w:ascii="Times New Roman" w:hAnsi="Times New Roman"/>
-          <w:sz w:val="24"/>
-          <w:szCs w:val="24"/>
-          <w:u w:val="single"/>
-          <w:lang w:val="fr-FR"/>
-        </w:rPr>
-        <w:t xml:space="preserve">XXXX </w:t>
-      </w:r>
-      <w:proofErr w:type="spellStart"/>
-      <w:r>
-        <w:rPr>
-          <w:rFonts w:ascii="Times New Roman" w:hAnsi="Times New Roman"/>
-          <w:sz w:val="24"/>
-          <w:szCs w:val="24"/>
-          <w:u w:val="single"/>
-          <w:lang w:val="fr-FR"/>
-        </w:rPr>
-        <w:t>XXXX</w:t>
-      </w:r>
-      <w:proofErr w:type="spellEnd"/>
-      <w:r>
-        <w:rPr>
-          <w:rFonts w:ascii="Times New Roman" w:hAnsi="Times New Roman"/>
-          <w:sz w:val="24"/>
-          <w:szCs w:val="24"/>
-          <w:u w:val="single"/>
-          <w:lang w:val="fr-FR"/>
-        </w:rPr>
-        <w:t xml:space="preserve"> </w:t>
-      </w:r>
-      <w:proofErr w:type="spellStart"/>
-      <w:r>
-        <w:rPr>
-          <w:rFonts w:ascii="Times New Roman" w:hAnsi="Times New Roman"/>
-          <w:sz w:val="24"/>
-          <w:szCs w:val="24"/>
-          <w:u w:val="single"/>
-          <w:lang w:val="fr-FR"/>
-        </w:rPr>
-        <w:t>XXXX</w:t>
-      </w:r>
-      <w:proofErr w:type="spellEnd"/>
+        <w:t>XXXX XXXX XXXX</w:t>
+      </w:r>
       <w:r>
         <w:rPr>
           <w:rFonts w:ascii="Times New Roman" w:hAnsi="Times New Roman"/>
@@ -11934,27 +10593,7 @@
           <w:szCs w:val="24"/>
           <w:lang w:val="en-CA"/>
         </w:rPr>
-        <w:t xml:space="preserve">The Appellants do not argue that these omissions and contradictions took </w:t>
-      </w:r>
-      <w:proofErr w:type="gramStart"/>
-      <w:r>
-        <w:rPr>
-          <w:rFonts w:ascii="Times New Roman" w:hAnsi="Times New Roman"/>
-          <w:sz w:val="24"/>
-          <w:szCs w:val="24"/>
-          <w:lang w:val="en-CA"/>
-        </w:rPr>
-        <w:t>place, but</w:t>
-      </w:r>
-      <w:proofErr w:type="gramEnd"/>
-      <w:r>
-        <w:rPr>
-          <w:rFonts w:ascii="Times New Roman" w:hAnsi="Times New Roman"/>
-          <w:sz w:val="24"/>
-          <w:szCs w:val="24"/>
-          <w:lang w:val="en-CA"/>
-        </w:rPr>
-        <w:t xml:space="preserve"> argue that the Associate Appellant’s explanations were satisfactory and that the RPD erred in using the contents of the Haitian documents to impugn the Associate Appellant’s credibility.</w:t>
+        <w:t>The Appellants do not argue that these omissions and contradictions took place, but argue that the Associate Appellant’s explanations were satisfactory and that the RPD erred in using the contents of the Haitian documents to impugn the Associate Appellant’s credibility.</w:t>
       </w:r>
     </w:p>
     <w:p>
@@ -12012,39 +10651,8 @@
           <w:szCs w:val="24"/>
           <w:lang w:val="en-CA"/>
         </w:rPr>
-        <w:t xml:space="preserve">XXXX </w:t>
-      </w:r>
-      <w:proofErr w:type="spellStart"/>
-      <w:r>
-        <w:rPr>
-          <w:rFonts w:ascii="Times New Roman" w:hAnsi="Times New Roman"/>
-          <w:sz w:val="24"/>
-          <w:szCs w:val="24"/>
-          <w:lang w:val="en-CA"/>
-        </w:rPr>
-        <w:t>XXXX</w:t>
-      </w:r>
-      <w:proofErr w:type="spellEnd"/>
-      <w:r>
-        <w:rPr>
-          <w:rFonts w:ascii="Times New Roman" w:hAnsi="Times New Roman"/>
-          <w:sz w:val="24"/>
-          <w:szCs w:val="24"/>
-          <w:lang w:val="en-CA"/>
-        </w:rPr>
-        <w:t xml:space="preserve"> </w:t>
-      </w:r>
-      <w:proofErr w:type="spellStart"/>
-      <w:r>
-        <w:rPr>
-          <w:rFonts w:ascii="Times New Roman" w:hAnsi="Times New Roman"/>
-          <w:sz w:val="24"/>
-          <w:szCs w:val="24"/>
-          <w:lang w:val="en-CA"/>
-        </w:rPr>
-        <w:t>XXXX</w:t>
-      </w:r>
-      <w:proofErr w:type="spellEnd"/>
+        <w:t>XXXX XXXX XXXX</w:t>
+      </w:r>
       <w:r>
         <w:rPr>
           <w:rFonts w:ascii="Times New Roman" w:hAnsi="Times New Roman"/>
@@ -12079,19 +10687,8 @@
           <w:szCs w:val="24"/>
           <w:lang w:val="en-CA"/>
         </w:rPr>
-        <w:t xml:space="preserve">XXXX </w:t>
-      </w:r>
-      <w:proofErr w:type="spellStart"/>
-      <w:r>
-        <w:rPr>
-          <w:rFonts w:ascii="Times New Roman" w:hAnsi="Times New Roman"/>
-          <w:sz w:val="24"/>
-          <w:szCs w:val="24"/>
-          <w:lang w:val="en-CA"/>
-        </w:rPr>
-        <w:t>XXXX</w:t>
-      </w:r>
-      <w:proofErr w:type="spellEnd"/>
+        <w:t>XXXX XXXX</w:t>
+      </w:r>
       <w:r>
         <w:rPr>
           <w:rFonts w:ascii="Times New Roman" w:hAnsi="Times New Roman"/>
@@ -12138,19 +10735,8 @@
           <w:szCs w:val="24"/>
           <w:lang w:val="en-CA"/>
         </w:rPr>
-        <w:t xml:space="preserve">XXXX </w:t>
-      </w:r>
-      <w:proofErr w:type="spellStart"/>
-      <w:r>
-        <w:rPr>
-          <w:rFonts w:ascii="Times New Roman" w:hAnsi="Times New Roman"/>
-          <w:sz w:val="24"/>
-          <w:szCs w:val="24"/>
-          <w:lang w:val="en-CA"/>
-        </w:rPr>
-        <w:t>XXXX</w:t>
-      </w:r>
-      <w:proofErr w:type="spellEnd"/>
+        <w:t>XXXX XXXX</w:t>
+      </w:r>
       <w:r>
         <w:rPr>
           <w:rFonts w:ascii="Times New Roman" w:hAnsi="Times New Roman"/>
@@ -12167,19 +10753,8 @@
           <w:szCs w:val="24"/>
           <w:lang w:val="en-CA"/>
         </w:rPr>
-        <w:t xml:space="preserve">XXXX </w:t>
-      </w:r>
-      <w:proofErr w:type="spellStart"/>
-      <w:r>
-        <w:rPr>
-          <w:rFonts w:ascii="Times New Roman" w:hAnsi="Times New Roman"/>
-          <w:sz w:val="24"/>
-          <w:szCs w:val="24"/>
-          <w:lang w:val="en-CA"/>
-        </w:rPr>
-        <w:t>XXXX</w:t>
-      </w:r>
-      <w:proofErr w:type="spellEnd"/>
+        <w:t>XXXX XXXX</w:t>
+      </w:r>
       <w:r>
         <w:rPr>
           <w:rFonts w:ascii="Times New Roman" w:hAnsi="Times New Roman"/>
@@ -12196,39 +10771,8 @@
           <w:szCs w:val="24"/>
           <w:lang w:val="en-CA"/>
         </w:rPr>
-        <w:t xml:space="preserve">XXXX </w:t>
-      </w:r>
-      <w:proofErr w:type="spellStart"/>
-      <w:r>
-        <w:rPr>
-          <w:rFonts w:ascii="Times New Roman" w:hAnsi="Times New Roman"/>
-          <w:sz w:val="24"/>
-          <w:szCs w:val="24"/>
-          <w:lang w:val="en-CA"/>
-        </w:rPr>
-        <w:t>XXXX</w:t>
-      </w:r>
-      <w:proofErr w:type="spellEnd"/>
-      <w:r>
-        <w:rPr>
-          <w:rFonts w:ascii="Times New Roman" w:hAnsi="Times New Roman"/>
-          <w:sz w:val="24"/>
-          <w:szCs w:val="24"/>
-          <w:lang w:val="en-CA"/>
-        </w:rPr>
-        <w:t xml:space="preserve"> </w:t>
-      </w:r>
-      <w:proofErr w:type="spellStart"/>
-      <w:r>
-        <w:rPr>
-          <w:rFonts w:ascii="Times New Roman" w:hAnsi="Times New Roman"/>
-          <w:sz w:val="24"/>
-          <w:szCs w:val="24"/>
-          <w:lang w:val="en-CA"/>
-        </w:rPr>
-        <w:t>XXXX</w:t>
-      </w:r>
-      <w:proofErr w:type="spellEnd"/>
+        <w:t>XXXX XXXX XXXX</w:t>
+      </w:r>
       <w:r>
         <w:rPr>
           <w:rFonts w:ascii="Times New Roman" w:hAnsi="Times New Roman"/>
@@ -12330,27 +10874,7 @@
           <w:szCs w:val="24"/>
           <w:lang w:val="en-CA"/>
         </w:rPr>
-        <w:t xml:space="preserve">6 </w:t>
-      </w:r>
-      <w:proofErr w:type="gramStart"/>
-      <w:r>
-        <w:rPr>
-          <w:rFonts w:ascii="Times New Roman" w:hAnsi="Times New Roman"/>
-          <w:sz w:val="24"/>
-          <w:szCs w:val="24"/>
-          <w:lang w:val="en-CA"/>
-        </w:rPr>
-        <w:t>actually refers</w:t>
-      </w:r>
-      <w:proofErr w:type="gramEnd"/>
-      <w:r>
-        <w:rPr>
-          <w:rFonts w:ascii="Times New Roman" w:hAnsi="Times New Roman"/>
-          <w:sz w:val="24"/>
-          <w:szCs w:val="24"/>
-          <w:lang w:val="en-CA"/>
-        </w:rPr>
-        <w:t xml:space="preserve"> to one incident that took place overnight between the </w:t>
+        <w:t xml:space="preserve">6 actually refers to one incident that took place overnight between the </w:t>
       </w:r>
       <w:r>
         <w:rPr>
@@ -12527,39 +11051,8 @@
           <w:szCs w:val="24"/>
           <w:lang w:val="en-CA"/>
         </w:rPr>
-        <w:t xml:space="preserve">XXXX </w:t>
-      </w:r>
-      <w:proofErr w:type="spellStart"/>
-      <w:r>
-        <w:rPr>
-          <w:rFonts w:ascii="Times New Roman" w:hAnsi="Times New Roman"/>
-          <w:sz w:val="24"/>
-          <w:szCs w:val="24"/>
-          <w:lang w:val="en-CA"/>
-        </w:rPr>
-        <w:t>XXXX</w:t>
-      </w:r>
-      <w:proofErr w:type="spellEnd"/>
-      <w:r>
-        <w:rPr>
-          <w:rFonts w:ascii="Times New Roman" w:hAnsi="Times New Roman"/>
-          <w:sz w:val="24"/>
-          <w:szCs w:val="24"/>
-          <w:lang w:val="en-CA"/>
-        </w:rPr>
-        <w:t xml:space="preserve"> </w:t>
-      </w:r>
-      <w:proofErr w:type="spellStart"/>
-      <w:r>
-        <w:rPr>
-          <w:rFonts w:ascii="Times New Roman" w:hAnsi="Times New Roman"/>
-          <w:sz w:val="24"/>
-          <w:szCs w:val="24"/>
-          <w:lang w:val="en-CA"/>
-        </w:rPr>
-        <w:t>XXXX</w:t>
-      </w:r>
-      <w:proofErr w:type="spellEnd"/>
+        <w:t>XXXX XXXX XXXX</w:t>
+      </w:r>
       <w:r>
         <w:rPr>
           <w:rFonts w:ascii="Times New Roman" w:hAnsi="Times New Roman"/>
@@ -12576,39 +11069,8 @@
           <w:szCs w:val="24"/>
           <w:lang w:val="en-CA"/>
         </w:rPr>
-        <w:t xml:space="preserve">XXXX </w:t>
-      </w:r>
-      <w:proofErr w:type="spellStart"/>
-      <w:r>
-        <w:rPr>
-          <w:rFonts w:ascii="Times New Roman" w:hAnsi="Times New Roman"/>
-          <w:sz w:val="24"/>
-          <w:szCs w:val="24"/>
-          <w:lang w:val="en-CA"/>
-        </w:rPr>
-        <w:t>XXXX</w:t>
-      </w:r>
-      <w:proofErr w:type="spellEnd"/>
-      <w:r>
-        <w:rPr>
-          <w:rFonts w:ascii="Times New Roman" w:hAnsi="Times New Roman"/>
-          <w:sz w:val="24"/>
-          <w:szCs w:val="24"/>
-          <w:lang w:val="en-CA"/>
-        </w:rPr>
-        <w:t xml:space="preserve"> </w:t>
-      </w:r>
-      <w:proofErr w:type="spellStart"/>
-      <w:r>
-        <w:rPr>
-          <w:rFonts w:ascii="Times New Roman" w:hAnsi="Times New Roman"/>
-          <w:sz w:val="24"/>
-          <w:szCs w:val="24"/>
-          <w:lang w:val="en-CA"/>
-        </w:rPr>
-        <w:t>XXXX</w:t>
-      </w:r>
-      <w:proofErr w:type="spellEnd"/>
+        <w:t>XXXX XXXX XXXX</w:t>
+      </w:r>
       <w:r>
         <w:rPr>
           <w:rFonts w:ascii="Times New Roman" w:hAnsi="Times New Roman"/>
@@ -13179,9 +11641,17 @@
           <w:szCs w:val="24"/>
           <w:lang w:val="en-CA"/>
         </w:rPr>
-        <w:t xml:space="preserve">XXXX </w:t>
-      </w:r>
-      <w:proofErr w:type="spellStart"/>
+        <w:t>XXXX XXXX</w:t>
+      </w:r>
+      <w:r>
+        <w:rPr>
+          <w:rFonts w:ascii="Times New Roman" w:hAnsi="Times New Roman"/>
+          <w:sz w:val="24"/>
+          <w:szCs w:val="24"/>
+          <w:lang w:val="en-CA"/>
+        </w:rPr>
+        <w:t xml:space="preserve">, had been killed in </w:t>
+      </w:r>
       <w:r>
         <w:rPr>
           <w:rFonts w:ascii="Times New Roman" w:hAnsi="Times New Roman"/>
@@ -13191,15 +11661,88 @@
         </w:rPr>
         <w:t>XXXX</w:t>
       </w:r>
-      <w:proofErr w:type="spellEnd"/>
-      <w:r>
-        <w:rPr>
-          <w:rFonts w:ascii="Times New Roman" w:hAnsi="Times New Roman"/>
-          <w:sz w:val="24"/>
-          <w:szCs w:val="24"/>
-          <w:lang w:val="en-CA"/>
-        </w:rPr>
-        <w:t xml:space="preserve">, had been killed in </w:t>
+      <w:r>
+        <w:rPr>
+          <w:rFonts w:ascii="Times New Roman" w:hAnsi="Times New Roman"/>
+          <w:sz w:val="24"/>
+          <w:szCs w:val="24"/>
+          <w:lang w:val="en-CA"/>
+        </w:rPr>
+        <w:t xml:space="preserve"> 2019 as the family had been targeted due to the political messages in his songs. The Associate Appellant provided the act of death of his late brother</w:t>
+      </w:r>
+      <w:r>
+        <w:rPr>
+          <w:rFonts w:ascii="Times New Roman" w:hAnsi="Times New Roman"/>
+          <w:sz w:val="24"/>
+          <w:szCs w:val="24"/>
+          <w:lang w:val="en-CA"/>
+        </w:rPr>
+        <w:t>,</w:t>
+      </w:r>
+      <w:r>
+        <w:rPr>
+          <w:rStyle w:val="EndnoteReference"/>
+          <w:rFonts w:ascii="Times New Roman" w:hAnsi="Times New Roman"/>
+          <w:sz w:val="24"/>
+          <w:szCs w:val="24"/>
+          <w:lang w:val="en-CA"/>
+        </w:rPr>
+        <w:endnoteReference w:id="60"/>
+      </w:r>
+      <w:r>
+        <w:rPr>
+          <w:rFonts w:ascii="Times New Roman" w:hAnsi="Times New Roman"/>
+          <w:sz w:val="24"/>
+          <w:szCs w:val="24"/>
+          <w:lang w:val="en-CA"/>
+        </w:rPr>
+        <w:t xml:space="preserve"> a certificate from the funeral home</w:t>
+      </w:r>
+      <w:r>
+        <w:rPr>
+          <w:rFonts w:ascii="Times New Roman" w:hAnsi="Times New Roman"/>
+          <w:sz w:val="24"/>
+          <w:szCs w:val="24"/>
+          <w:lang w:val="en-CA"/>
+        </w:rPr>
+        <w:t>,</w:t>
+      </w:r>
+      <w:r>
+        <w:rPr>
+          <w:rStyle w:val="EndnoteReference"/>
+          <w:rFonts w:ascii="Times New Roman" w:hAnsi="Times New Roman"/>
+          <w:sz w:val="24"/>
+          <w:szCs w:val="24"/>
+          <w:lang w:val="en-CA"/>
+        </w:rPr>
+        <w:endnoteReference w:id="61"/>
+      </w:r>
+      <w:r>
+        <w:rPr>
+          <w:rFonts w:ascii="Times New Roman" w:hAnsi="Times New Roman"/>
+          <w:sz w:val="24"/>
+          <w:szCs w:val="24"/>
+          <w:lang w:val="en-CA"/>
+        </w:rPr>
+        <w:t xml:space="preserve"> and a document from 2019 wherein the Associate Appellant’s mother provided a statement to authorities that the Associate Appellant had left Haiti in 2013 under threat from government supporters after his musical performance during</w:t>
+      </w:r>
+      <w:r>
+        <w:rPr>
+          <w:rFonts w:ascii="Times New Roman" w:hAnsi="Times New Roman"/>
+          <w:sz w:val="24"/>
+          <w:szCs w:val="24"/>
+          <w:lang w:val="en-CA"/>
+        </w:rPr>
+        <w:t xml:space="preserve"> the</w:t>
+      </w:r>
+      <w:r>
+        <w:rPr>
+          <w:rFonts w:ascii="Times New Roman" w:hAnsi="Times New Roman"/>
+          <w:sz w:val="24"/>
+          <w:szCs w:val="24"/>
+          <w:lang w:val="en-CA"/>
+        </w:rPr>
+        <w:t xml:space="preserve"> Carnaval wherein he criticized the government, survived an assassination attempt the night of </w:t>
       </w:r>
       <w:r>
         <w:rPr>
@@ -13217,98 +11760,6 @@
           <w:szCs w:val="24"/>
           <w:lang w:val="en-CA"/>
         </w:rPr>
-        <w:t xml:space="preserve"> 2019 as the family had been targeted due to the political messages in his songs. The Associate Appellant provided the act of death of his late brother</w:t>
-      </w:r>
-      <w:r>
-        <w:rPr>
-          <w:rFonts w:ascii="Times New Roman" w:hAnsi="Times New Roman"/>
-          <w:sz w:val="24"/>
-          <w:szCs w:val="24"/>
-          <w:lang w:val="en-CA"/>
-        </w:rPr>
-        <w:t>,</w:t>
-      </w:r>
-      <w:r>
-        <w:rPr>
-          <w:rStyle w:val="EndnoteReference"/>
-          <w:rFonts w:ascii="Times New Roman" w:hAnsi="Times New Roman"/>
-          <w:sz w:val="24"/>
-          <w:szCs w:val="24"/>
-          <w:lang w:val="en-CA"/>
-        </w:rPr>
-        <w:endnoteReference w:id="60"/>
-      </w:r>
-      <w:r>
-        <w:rPr>
-          <w:rFonts w:ascii="Times New Roman" w:hAnsi="Times New Roman"/>
-          <w:sz w:val="24"/>
-          <w:szCs w:val="24"/>
-          <w:lang w:val="en-CA"/>
-        </w:rPr>
-        <w:t xml:space="preserve"> a certificate from the funeral home</w:t>
-      </w:r>
-      <w:r>
-        <w:rPr>
-          <w:rFonts w:ascii="Times New Roman" w:hAnsi="Times New Roman"/>
-          <w:sz w:val="24"/>
-          <w:szCs w:val="24"/>
-          <w:lang w:val="en-CA"/>
-        </w:rPr>
-        <w:t>,</w:t>
-      </w:r>
-      <w:r>
-        <w:rPr>
-          <w:rStyle w:val="EndnoteReference"/>
-          <w:rFonts w:ascii="Times New Roman" w:hAnsi="Times New Roman"/>
-          <w:sz w:val="24"/>
-          <w:szCs w:val="24"/>
-          <w:lang w:val="en-CA"/>
-        </w:rPr>
-        <w:endnoteReference w:id="61"/>
-      </w:r>
-      <w:r>
-        <w:rPr>
-          <w:rFonts w:ascii="Times New Roman" w:hAnsi="Times New Roman"/>
-          <w:sz w:val="24"/>
-          <w:szCs w:val="24"/>
-          <w:lang w:val="en-CA"/>
-        </w:rPr>
-        <w:t xml:space="preserve"> and a document from 2019 wherein the Associate Appellant’s mother provided a statement to authorities that the Associate Appellant had left Haiti in 2013 under threat from government supporters after his musical performance during</w:t>
-      </w:r>
-      <w:r>
-        <w:rPr>
-          <w:rFonts w:ascii="Times New Roman" w:hAnsi="Times New Roman"/>
-          <w:sz w:val="24"/>
-          <w:szCs w:val="24"/>
-          <w:lang w:val="en-CA"/>
-        </w:rPr>
-        <w:t xml:space="preserve"> the</w:t>
-      </w:r>
-      <w:r>
-        <w:rPr>
-          <w:rFonts w:ascii="Times New Roman" w:hAnsi="Times New Roman"/>
-          <w:sz w:val="24"/>
-          <w:szCs w:val="24"/>
-          <w:lang w:val="en-CA"/>
-        </w:rPr>
-        <w:t xml:space="preserve"> Carnaval wherein he criticized the government, survived an assassination attempt the night of </w:t>
-      </w:r>
-      <w:r>
-        <w:rPr>
-          <w:rFonts w:ascii="Times New Roman" w:hAnsi="Times New Roman"/>
-          <w:sz w:val="24"/>
-          <w:szCs w:val="24"/>
-          <w:lang w:val="en-CA"/>
-        </w:rPr>
-        <w:t>XXXX</w:t>
-      </w:r>
-      <w:r>
-        <w:rPr>
-          <w:rFonts w:ascii="Times New Roman" w:hAnsi="Times New Roman"/>
-          <w:sz w:val="24"/>
-          <w:szCs w:val="24"/>
-          <w:lang w:val="en-CA"/>
-        </w:rPr>
         <w:t xml:space="preserve"> </w:t>
       </w:r>
       <w:r>
@@ -13327,19 +11778,8 @@
           <w:szCs w:val="24"/>
           <w:lang w:val="en-CA"/>
         </w:rPr>
-        <w:t xml:space="preserve">XXXX </w:t>
-      </w:r>
-      <w:proofErr w:type="spellStart"/>
-      <w:r>
-        <w:rPr>
-          <w:rFonts w:ascii="Times New Roman" w:hAnsi="Times New Roman"/>
-          <w:sz w:val="24"/>
-          <w:szCs w:val="24"/>
-          <w:lang w:val="en-CA"/>
-        </w:rPr>
-        <w:t>XXXX</w:t>
-      </w:r>
-      <w:proofErr w:type="spellEnd"/>
+        <w:t>XXXX XXXX</w:t>
+      </w:r>
       <w:r>
         <w:rPr>
           <w:rFonts w:ascii="Times New Roman" w:hAnsi="Times New Roman"/>
@@ -13450,27 +11890,7 @@
           <w:szCs w:val="24"/>
           <w:lang w:val="en-CA"/>
         </w:rPr>
-        <w:t xml:space="preserve"> did not explain why this had not been </w:t>
-      </w:r>
-      <w:proofErr w:type="gramStart"/>
-      <w:r>
-        <w:rPr>
-          <w:rFonts w:ascii="Times New Roman" w:hAnsi="Times New Roman"/>
-          <w:sz w:val="24"/>
-          <w:szCs w:val="24"/>
-          <w:lang w:val="en-CA"/>
-        </w:rPr>
-        <w:t>included, but</w:t>
-      </w:r>
-      <w:proofErr w:type="gramEnd"/>
-      <w:r>
-        <w:rPr>
-          <w:rFonts w:ascii="Times New Roman" w:hAnsi="Times New Roman"/>
-          <w:sz w:val="24"/>
-          <w:szCs w:val="24"/>
-          <w:lang w:val="en-CA"/>
-        </w:rPr>
-        <w:t xml:space="preserve"> said that he had provided all the documents regarding this incident.</w:t>
+        <w:t xml:space="preserve"> did not explain why this had not been included, but said that he had provided all the documents regarding this incident.</w:t>
       </w:r>
     </w:p>
     <w:p>
@@ -13784,27 +12204,7 @@
           <w:szCs w:val="24"/>
           <w:lang w:val="en-CA"/>
         </w:rPr>
-        <w:t xml:space="preserve">, that the Associate Appellant be excluded under 1E, </w:t>
-      </w:r>
-      <w:proofErr w:type="gramStart"/>
-      <w:r>
-        <w:rPr>
-          <w:rFonts w:ascii="Times New Roman" w:hAnsi="Times New Roman"/>
-          <w:sz w:val="24"/>
-          <w:szCs w:val="24"/>
-          <w:lang w:val="en-CA"/>
-        </w:rPr>
-        <w:t>in light of</w:t>
-      </w:r>
-      <w:proofErr w:type="gramEnd"/>
-      <w:r>
-        <w:rPr>
-          <w:rFonts w:ascii="Times New Roman" w:hAnsi="Times New Roman"/>
-          <w:sz w:val="24"/>
-          <w:szCs w:val="24"/>
-          <w:lang w:val="en-CA"/>
-        </w:rPr>
-        <w:t xml:space="preserve"> the appropriate considerations in his particular situation as detailed hereinbelow.</w:t>
+        <w:t>, that the Associate Appellant be excluded under 1E, in light of the appropriate considerations in his particular situation as detailed hereinbelow.</w:t>
       </w:r>
     </w:p>
     <w:p>
@@ -14183,20 +12583,8 @@
           <w:szCs w:val="24"/>
           <w:lang w:val="en-CA"/>
         </w:rPr>
-        <w:t xml:space="preserve">XXXX </w:t>
-      </w:r>
-      <w:proofErr w:type="spellStart"/>
-      <w:r>
-        <w:rPr>
-          <w:rFonts w:ascii="Times New Roman" w:hAnsi="Times New Roman"/>
-          <w:b/>
-          <w:sz w:val="24"/>
-          <w:szCs w:val="24"/>
-          <w:lang w:val="en-CA"/>
-        </w:rPr>
-        <w:t>XXXX</w:t>
-      </w:r>
-      <w:proofErr w:type="spellEnd"/>
+        <w:t>XXXX XXXX</w:t>
+      </w:r>
       <w:r>
         <w:rPr>
           <w:rFonts w:ascii="Times New Roman" w:hAnsi="Times New Roman"/>
@@ -14279,20 +12667,8 @@
           <w:szCs w:val="24"/>
           <w:lang w:val="en-CA"/>
         </w:rPr>
-        <w:t xml:space="preserve">XXXX </w:t>
-      </w:r>
-      <w:proofErr w:type="spellStart"/>
-      <w:r>
-        <w:rPr>
-          <w:rFonts w:ascii="Times New Roman" w:hAnsi="Times New Roman"/>
-          <w:b/>
-          <w:sz w:val="24"/>
-          <w:szCs w:val="24"/>
-          <w:lang w:val="en-CA"/>
-        </w:rPr>
-        <w:t>XXXX</w:t>
-      </w:r>
-      <w:proofErr w:type="spellEnd"/>
+        <w:t>XXXX XXXX</w:t>
+      </w:r>
       <w:r>
         <w:rPr>
           <w:rFonts w:ascii="Times New Roman" w:hAnsi="Times New Roman"/>
@@ -14402,19 +12778,8 @@
           <w:sz w:val="24"/>
           <w:szCs w:val="24"/>
         </w:rPr>
-        <w:t xml:space="preserve">XXXX </w:t>
-      </w:r>
-      <w:proofErr w:type="spellStart"/>
-      <w:r>
-        <w:rPr>
-          <w:rFonts w:ascii="Times New Roman" w:hAnsi="Times New Roman"/>
-          <w:b/>
-          <w:sz w:val="24"/>
-          <w:szCs w:val="24"/>
-        </w:rPr>
-        <w:t>XXXX</w:t>
-      </w:r>
-      <w:proofErr w:type="spellEnd"/>
+        <w:t>XXXX XXXX</w:t>
+      </w:r>
       <w:r>
         <w:rPr>
           <w:rFonts w:ascii="Times New Roman" w:hAnsi="Times New Roman"/>
@@ -14814,7 +13179,7 @@
 </file>
 
 <file path=word/endnotes.xml><?xml version="1.0" encoding="utf-8"?>
-<w:endnotes xmlns:wpc="http://schemas.microsoft.com/office/word/2010/wordprocessingCanvas" xmlns:cx="http://schemas.microsoft.com/office/drawing/2014/chartex" xmlns:cx1="http://schemas.microsoft.com/office/drawing/2015/9/8/chartex" xmlns:cx2="http://schemas.microsoft.com/office/drawing/2015/10/21/chartex" xmlns:cx3="http://schemas.microsoft.com/office/drawing/2016/5/9/chartex" xmlns:cx4="http://schemas.microsoft.com/office/drawing/2016/5/10/chartex" xmlns:cx5="http://schemas.microsoft.com/office/drawing/2016/5/11/chartex" xmlns:cx6="http://schemas.microsoft.com/office/drawing/2016/5/12/chartex" xmlns:cx7="http://schemas.microsoft.com/office/drawing/2016/5/13/chartex" xmlns:cx8="http://schemas.microsoft.com/office/drawing/2016/5/14/chartex" xmlns:mc="http://schemas.openxmlformats.org/markup-compatibility/2006" xmlns:aink="http://schemas.microsoft.com/office/drawing/2016/ink" xmlns:am3d="http://schemas.microsoft.com/office/drawing/2017/model3d" xmlns:o="urn:schemas-microsoft-com:office:office" xmlns:r="http://schemas.openxmlformats.org/officeDocument/2006/relationships" xmlns:m="http://schemas.openxmlformats.org/officeDocument/2006/math" xmlns:v="urn:schemas-microsoft-com:vml" xmlns:wp14="http://schemas.microsoft.com/office/word/2010/wordprocessingDrawing" xmlns:wp="http://schemas.openxmlformats.org/drawingml/2006/wordprocessingDrawing" xmlns:w10="urn:schemas-microsoft-com:office:word" xmlns:w="http://schemas.openxmlformats.org/wordprocessingml/2006/main" xmlns:w14="http://schemas.microsoft.com/office/word/2010/wordml" xmlns:w15="http://schemas.microsoft.com/office/word/2012/wordml" xmlns:w16cex="http://schemas.microsoft.com/office/word/2018/wordml/cex" xmlns:w16cid="http://schemas.microsoft.com/office/word/2016/wordml/cid" xmlns:w16="http://schemas.microsoft.com/office/word/2018/wordml" xmlns:w16sdtdh="http://schemas.microsoft.com/office/word/2020/wordml/sdtdatahash" xmlns:w16se="http://schemas.microsoft.com/office/word/2015/wordml/symex" xmlns:wpg="http://schemas.microsoft.com/office/word/2010/wordprocessingGroup" xmlns:wpi="http://schemas.microsoft.com/office/word/2010/wordprocessingInk" xmlns:wne="http://schemas.microsoft.com/office/word/2006/wordml" xmlns:wps="http://schemas.microsoft.com/office/word/2010/wordprocessingShape" mc:Ignorable="w14 w15 w16se w16cid w16 w16cex w16sdtdh wp14">
+<w:endnotes xmlns:wpc="http://schemas.microsoft.com/office/word/2010/wordprocessingCanvas" xmlns:cx="http://schemas.microsoft.com/office/drawing/2014/chartex" xmlns:cx1="http://schemas.microsoft.com/office/drawing/2015/9/8/chartex" xmlns:cx2="http://schemas.microsoft.com/office/drawing/2015/10/21/chartex" xmlns:cx3="http://schemas.microsoft.com/office/drawing/2016/5/9/chartex" xmlns:cx4="http://schemas.microsoft.com/office/drawing/2016/5/10/chartex" xmlns:cx5="http://schemas.microsoft.com/office/drawing/2016/5/11/chartex" xmlns:cx6="http://schemas.microsoft.com/office/drawing/2016/5/12/chartex" xmlns:cx7="http://schemas.microsoft.com/office/drawing/2016/5/13/chartex" xmlns:cx8="http://schemas.microsoft.com/office/drawing/2016/5/14/chartex" xmlns:mc="http://schemas.openxmlformats.org/markup-compatibility/2006" xmlns:aink="http://schemas.microsoft.com/office/drawing/2016/ink" xmlns:am3d="http://schemas.microsoft.com/office/drawing/2017/model3d" xmlns:o="urn:schemas-microsoft-com:office:office" xmlns:oel="http://schemas.microsoft.com/office/2019/extlst" xmlns:r="http://schemas.openxmlformats.org/officeDocument/2006/relationships" xmlns:m="http://schemas.openxmlformats.org/officeDocument/2006/math" xmlns:v="urn:schemas-microsoft-com:vml" xmlns:wp14="http://schemas.microsoft.com/office/word/2010/wordprocessingDrawing" xmlns:wp="http://schemas.openxmlformats.org/drawingml/2006/wordprocessingDrawing" xmlns:w10="urn:schemas-microsoft-com:office:word" xmlns:w="http://schemas.openxmlformats.org/wordprocessingml/2006/main" xmlns:w14="http://schemas.microsoft.com/office/word/2010/wordml" xmlns:w15="http://schemas.microsoft.com/office/word/2012/wordml" xmlns:w16cex="http://schemas.microsoft.com/office/word/2018/wordml/cex" xmlns:w16cid="http://schemas.microsoft.com/office/word/2016/wordml/cid" xmlns:w16="http://schemas.microsoft.com/office/word/2018/wordml" xmlns:w16sdtdh="http://schemas.microsoft.com/office/word/2020/wordml/sdtdatahash" xmlns:w16se="http://schemas.microsoft.com/office/word/2015/wordml/symex" xmlns:wpg="http://schemas.microsoft.com/office/word/2010/wordprocessingGroup" xmlns:wpi="http://schemas.microsoft.com/office/word/2010/wordprocessingInk" xmlns:wne="http://schemas.microsoft.com/office/word/2006/wordml" xmlns:wps="http://schemas.microsoft.com/office/word/2010/wordprocessingShape" mc:Ignorable="w14 w15 w16se w16cid w16 w16cex w16sdtdh wp14">
   <w:endnote w:type="separator" w:id="-1">
     <w:p>
       <w:r>
@@ -18397,7 +16762,7 @@
 </file>
 
 <file path=word/footer1.xml><?xml version="1.0" encoding="utf-8"?>
-<w:ftr xmlns:wpc="http://schemas.microsoft.com/office/word/2010/wordprocessingCanvas" xmlns:cx="http://schemas.microsoft.com/office/drawing/2014/chartex" xmlns:cx1="http://schemas.microsoft.com/office/drawing/2015/9/8/chartex" xmlns:cx2="http://schemas.microsoft.com/office/drawing/2015/10/21/chartex" xmlns:cx3="http://schemas.microsoft.com/office/drawing/2016/5/9/chartex" xmlns:cx4="http://schemas.microsoft.com/office/drawing/2016/5/10/chartex" xmlns:cx5="http://schemas.microsoft.com/office/drawing/2016/5/11/chartex" xmlns:cx6="http://schemas.microsoft.com/office/drawing/2016/5/12/chartex" xmlns:cx7="http://schemas.microsoft.com/office/drawing/2016/5/13/chartex" xmlns:cx8="http://schemas.microsoft.com/office/drawing/2016/5/14/chartex" xmlns:mc="http://schemas.openxmlformats.org/markup-compatibility/2006" xmlns:aink="http://schemas.microsoft.com/office/drawing/2016/ink" xmlns:am3d="http://schemas.microsoft.com/office/drawing/2017/model3d" xmlns:o="urn:schemas-microsoft-com:office:office" xmlns:r="http://schemas.openxmlformats.org/officeDocument/2006/relationships" xmlns:m="http://schemas.openxmlformats.org/officeDocument/2006/math" xmlns:v="urn:schemas-microsoft-com:vml" xmlns:wp14="http://schemas.microsoft.com/office/word/2010/wordprocessingDrawing" xmlns:wp="http://schemas.openxmlformats.org/drawingml/2006/wordprocessingDrawing" xmlns:w10="urn:schemas-microsoft-com:office:word" xmlns:w="http://schemas.openxmlformats.org/wordprocessingml/2006/main" xmlns:w14="http://schemas.microsoft.com/office/word/2010/wordml" xmlns:w15="http://schemas.microsoft.com/office/word/2012/wordml" xmlns:w16cex="http://schemas.microsoft.com/office/word/2018/wordml/cex" xmlns:w16cid="http://schemas.microsoft.com/office/word/2016/wordml/cid" xmlns:w16="http://schemas.microsoft.com/office/word/2018/wordml" xmlns:w16sdtdh="http://schemas.microsoft.com/office/word/2020/wordml/sdtdatahash" xmlns:w16se="http://schemas.microsoft.com/office/word/2015/wordml/symex" xmlns:wpg="http://schemas.microsoft.com/office/word/2010/wordprocessingGroup" xmlns:wpi="http://schemas.microsoft.com/office/word/2010/wordprocessingInk" xmlns:wne="http://schemas.microsoft.com/office/word/2006/wordml" xmlns:wps="http://schemas.microsoft.com/office/word/2010/wordprocessingShape" mc:Ignorable="w14 w15 w16se w16cid w16 w16cex w16sdtdh wp14">
+<w:ftr xmlns:wpc="http://schemas.microsoft.com/office/word/2010/wordprocessingCanvas" xmlns:cx="http://schemas.microsoft.com/office/drawing/2014/chartex" xmlns:cx1="http://schemas.microsoft.com/office/drawing/2015/9/8/chartex" xmlns:cx2="http://schemas.microsoft.com/office/drawing/2015/10/21/chartex" xmlns:cx3="http://schemas.microsoft.com/office/drawing/2016/5/9/chartex" xmlns:cx4="http://schemas.microsoft.com/office/drawing/2016/5/10/chartex" xmlns:cx5="http://schemas.microsoft.com/office/drawing/2016/5/11/chartex" xmlns:cx6="http://schemas.microsoft.com/office/drawing/2016/5/12/chartex" xmlns:cx7="http://schemas.microsoft.com/office/drawing/2016/5/13/chartex" xmlns:cx8="http://schemas.microsoft.com/office/drawing/2016/5/14/chartex" xmlns:mc="http://schemas.openxmlformats.org/markup-compatibility/2006" xmlns:aink="http://schemas.microsoft.com/office/drawing/2016/ink" xmlns:am3d="http://schemas.microsoft.com/office/drawing/2017/model3d" xmlns:o="urn:schemas-microsoft-com:office:office" xmlns:oel="http://schemas.microsoft.com/office/2019/extlst" xmlns:r="http://schemas.openxmlformats.org/officeDocument/2006/relationships" xmlns:m="http://schemas.openxmlformats.org/officeDocument/2006/math" xmlns:v="urn:schemas-microsoft-com:vml" xmlns:wp14="http://schemas.microsoft.com/office/word/2010/wordprocessingDrawing" xmlns:wp="http://schemas.openxmlformats.org/drawingml/2006/wordprocessingDrawing" xmlns:w10="urn:schemas-microsoft-com:office:word" xmlns:w="http://schemas.openxmlformats.org/wordprocessingml/2006/main" xmlns:w14="http://schemas.microsoft.com/office/word/2010/wordml" xmlns:w15="http://schemas.microsoft.com/office/word/2012/wordml" xmlns:w16cex="http://schemas.microsoft.com/office/word/2018/wordml/cex" xmlns:w16cid="http://schemas.microsoft.com/office/word/2016/wordml/cid" xmlns:w16="http://schemas.microsoft.com/office/word/2018/wordml" xmlns:w16sdtdh="http://schemas.microsoft.com/office/word/2020/wordml/sdtdatahash" xmlns:w16se="http://schemas.microsoft.com/office/word/2015/wordml/symex" xmlns:wpg="http://schemas.microsoft.com/office/word/2010/wordprocessingGroup" xmlns:wpi="http://schemas.microsoft.com/office/word/2010/wordprocessingInk" xmlns:wne="http://schemas.microsoft.com/office/word/2006/wordml" xmlns:wps="http://schemas.microsoft.com/office/word/2010/wordprocessingShape" mc:Ignorable="w14 w15 w16se w16cid w16 w16cex w16sdtdh wp14">
   <w:tbl>
     <w:tblPr>
       <w:tblW w:w="5000" w:type="pct"/>
@@ -18650,7 +17015,7 @@
 </file>
 
 <file path=word/footer2.xml><?xml version="1.0" encoding="utf-8"?>
-<w:ftr xmlns:wpc="http://schemas.microsoft.com/office/word/2010/wordprocessingCanvas" xmlns:cx="http://schemas.microsoft.com/office/drawing/2014/chartex" xmlns:cx1="http://schemas.microsoft.com/office/drawing/2015/9/8/chartex" xmlns:cx2="http://schemas.microsoft.com/office/drawing/2015/10/21/chartex" xmlns:cx3="http://schemas.microsoft.com/office/drawing/2016/5/9/chartex" xmlns:cx4="http://schemas.microsoft.com/office/drawing/2016/5/10/chartex" xmlns:cx5="http://schemas.microsoft.com/office/drawing/2016/5/11/chartex" xmlns:cx6="http://schemas.microsoft.com/office/drawing/2016/5/12/chartex" xmlns:cx7="http://schemas.microsoft.com/office/drawing/2016/5/13/chartex" xmlns:cx8="http://schemas.microsoft.com/office/drawing/2016/5/14/chartex" xmlns:mc="http://schemas.openxmlformats.org/markup-compatibility/2006" xmlns:aink="http://schemas.microsoft.com/office/drawing/2016/ink" xmlns:am3d="http://schemas.microsoft.com/office/drawing/2017/model3d" xmlns:o="urn:schemas-microsoft-com:office:office" xmlns:r="http://schemas.openxmlformats.org/officeDocument/2006/relationships" xmlns:m="http://schemas.openxmlformats.org/officeDocument/2006/math" xmlns:v="urn:schemas-microsoft-com:vml" xmlns:wp14="http://schemas.microsoft.com/office/word/2010/wordprocessingDrawing" xmlns:wp="http://schemas.openxmlformats.org/drawingml/2006/wordprocessingDrawing" xmlns:w10="urn:schemas-microsoft-com:office:word" xmlns:w="http://schemas.openxmlformats.org/wordprocessingml/2006/main" xmlns:w14="http://schemas.microsoft.com/office/word/2010/wordml" xmlns:w15="http://schemas.microsoft.com/office/word/2012/wordml" xmlns:w16cex="http://schemas.microsoft.com/office/word/2018/wordml/cex" xmlns:w16cid="http://schemas.microsoft.com/office/word/2016/wordml/cid" xmlns:w16="http://schemas.microsoft.com/office/word/2018/wordml" xmlns:w16sdtdh="http://schemas.microsoft.com/office/word/2020/wordml/sdtdatahash" xmlns:w16se="http://schemas.microsoft.com/office/word/2015/wordml/symex" xmlns:wpg="http://schemas.microsoft.com/office/word/2010/wordprocessingGroup" xmlns:wpi="http://schemas.microsoft.com/office/word/2010/wordprocessingInk" xmlns:wne="http://schemas.microsoft.com/office/word/2006/wordml" xmlns:wps="http://schemas.microsoft.com/office/word/2010/wordprocessingShape" mc:Ignorable="w14 w15 w16se w16cid w16 w16cex w16sdtdh wp14">
+<w:ftr xmlns:wpc="http://schemas.microsoft.com/office/word/2010/wordprocessingCanvas" xmlns:cx="http://schemas.microsoft.com/office/drawing/2014/chartex" xmlns:cx1="http://schemas.microsoft.com/office/drawing/2015/9/8/chartex" xmlns:cx2="http://schemas.microsoft.com/office/drawing/2015/10/21/chartex" xmlns:cx3="http://schemas.microsoft.com/office/drawing/2016/5/9/chartex" xmlns:cx4="http://schemas.microsoft.com/office/drawing/2016/5/10/chartex" xmlns:cx5="http://schemas.microsoft.com/office/drawing/2016/5/11/chartex" xmlns:cx6="http://schemas.microsoft.com/office/drawing/2016/5/12/chartex" xmlns:cx7="http://schemas.microsoft.com/office/drawing/2016/5/13/chartex" xmlns:cx8="http://schemas.microsoft.com/office/drawing/2016/5/14/chartex" xmlns:mc="http://schemas.openxmlformats.org/markup-compatibility/2006" xmlns:aink="http://schemas.microsoft.com/office/drawing/2016/ink" xmlns:am3d="http://schemas.microsoft.com/office/drawing/2017/model3d" xmlns:o="urn:schemas-microsoft-com:office:office" xmlns:oel="http://schemas.microsoft.com/office/2019/extlst" xmlns:r="http://schemas.openxmlformats.org/officeDocument/2006/relationships" xmlns:m="http://schemas.openxmlformats.org/officeDocument/2006/math" xmlns:v="urn:schemas-microsoft-com:vml" xmlns:wp14="http://schemas.microsoft.com/office/word/2010/wordprocessingDrawing" xmlns:wp="http://schemas.openxmlformats.org/drawingml/2006/wordprocessingDrawing" xmlns:w10="urn:schemas-microsoft-com:office:word" xmlns:w="http://schemas.openxmlformats.org/wordprocessingml/2006/main" xmlns:w14="http://schemas.microsoft.com/office/word/2010/wordml" xmlns:w15="http://schemas.microsoft.com/office/word/2012/wordml" xmlns:w16cex="http://schemas.microsoft.com/office/word/2018/wordml/cex" xmlns:w16cid="http://schemas.microsoft.com/office/word/2016/wordml/cid" xmlns:w16="http://schemas.microsoft.com/office/word/2018/wordml" xmlns:w16sdtdh="http://schemas.microsoft.com/office/word/2020/wordml/sdtdatahash" xmlns:w16se="http://schemas.microsoft.com/office/word/2015/wordml/symex" xmlns:wpg="http://schemas.microsoft.com/office/word/2010/wordprocessingGroup" xmlns:wpi="http://schemas.microsoft.com/office/word/2010/wordprocessingInk" xmlns:wne="http://schemas.microsoft.com/office/word/2006/wordml" xmlns:wps="http://schemas.microsoft.com/office/word/2010/wordprocessingShape" mc:Ignorable="w14 w15 w16se w16cid w16 w16cex w16sdtdh wp14">
   <w:tbl>
     <w:tblPr>
       <w:tblW w:w="5000" w:type="pct"/>
@@ -18809,7 +17174,7 @@
 </file>
 
 <file path=word/footnotes.xml><?xml version="1.0" encoding="utf-8"?>
-<w:footnotes xmlns:wpc="http://schemas.microsoft.com/office/word/2010/wordprocessingCanvas" xmlns:cx="http://schemas.microsoft.com/office/drawing/2014/chartex" xmlns:cx1="http://schemas.microsoft.com/office/drawing/2015/9/8/chartex" xmlns:cx2="http://schemas.microsoft.com/office/drawing/2015/10/21/chartex" xmlns:cx3="http://schemas.microsoft.com/office/drawing/2016/5/9/chartex" xmlns:cx4="http://schemas.microsoft.com/office/drawing/2016/5/10/chartex" xmlns:cx5="http://schemas.microsoft.com/office/drawing/2016/5/11/chartex" xmlns:cx6="http://schemas.microsoft.com/office/drawing/2016/5/12/chartex" xmlns:cx7="http://schemas.microsoft.com/office/drawing/2016/5/13/chartex" xmlns:cx8="http://schemas.microsoft.com/office/drawing/2016/5/14/chartex" xmlns:mc="http://schemas.openxmlformats.org/markup-compatibility/2006" xmlns:aink="http://schemas.microsoft.com/office/drawing/2016/ink" xmlns:am3d="http://schemas.microsoft.com/office/drawing/2017/model3d" xmlns:o="urn:schemas-microsoft-com:office:office" xmlns:r="http://schemas.openxmlformats.org/officeDocument/2006/relationships" xmlns:m="http://schemas.openxmlformats.org/officeDocument/2006/math" xmlns:v="urn:schemas-microsoft-com:vml" xmlns:wp14="http://schemas.microsoft.com/office/word/2010/wordprocessingDrawing" xmlns:wp="http://schemas.openxmlformats.org/drawingml/2006/wordprocessingDrawing" xmlns:w10="urn:schemas-microsoft-com:office:word" xmlns:w="http://schemas.openxmlformats.org/wordprocessingml/2006/main" xmlns:w14="http://schemas.microsoft.com/office/word/2010/wordml" xmlns:w15="http://schemas.microsoft.com/office/word/2012/wordml" xmlns:w16cex="http://schemas.microsoft.com/office/word/2018/wordml/cex" xmlns:w16cid="http://schemas.microsoft.com/office/word/2016/wordml/cid" xmlns:w16="http://schemas.microsoft.com/office/word/2018/wordml" xmlns:w16sdtdh="http://schemas.microsoft.com/office/word/2020/wordml/sdtdatahash" xmlns:w16se="http://schemas.microsoft.com/office/word/2015/wordml/symex" xmlns:wpg="http://schemas.microsoft.com/office/word/2010/wordprocessingGroup" xmlns:wpi="http://schemas.microsoft.com/office/word/2010/wordprocessingInk" xmlns:wne="http://schemas.microsoft.com/office/word/2006/wordml" xmlns:wps="http://schemas.microsoft.com/office/word/2010/wordprocessingShape" mc:Ignorable="w14 w15 w16se w16cid w16 w16cex w16sdtdh wp14">
+<w:footnotes xmlns:wpc="http://schemas.microsoft.com/office/word/2010/wordprocessingCanvas" xmlns:cx="http://schemas.microsoft.com/office/drawing/2014/chartex" xmlns:cx1="http://schemas.microsoft.com/office/drawing/2015/9/8/chartex" xmlns:cx2="http://schemas.microsoft.com/office/drawing/2015/10/21/chartex" xmlns:cx3="http://schemas.microsoft.com/office/drawing/2016/5/9/chartex" xmlns:cx4="http://schemas.microsoft.com/office/drawing/2016/5/10/chartex" xmlns:cx5="http://schemas.microsoft.com/office/drawing/2016/5/11/chartex" xmlns:cx6="http://schemas.microsoft.com/office/drawing/2016/5/12/chartex" xmlns:cx7="http://schemas.microsoft.com/office/drawing/2016/5/13/chartex" xmlns:cx8="http://schemas.microsoft.com/office/drawing/2016/5/14/chartex" xmlns:mc="http://schemas.openxmlformats.org/markup-compatibility/2006" xmlns:aink="http://schemas.microsoft.com/office/drawing/2016/ink" xmlns:am3d="http://schemas.microsoft.com/office/drawing/2017/model3d" xmlns:o="urn:schemas-microsoft-com:office:office" xmlns:oel="http://schemas.microsoft.com/office/2019/extlst" xmlns:r="http://schemas.openxmlformats.org/officeDocument/2006/relationships" xmlns:m="http://schemas.openxmlformats.org/officeDocument/2006/math" xmlns:v="urn:schemas-microsoft-com:vml" xmlns:wp14="http://schemas.microsoft.com/office/word/2010/wordprocessingDrawing" xmlns:wp="http://schemas.openxmlformats.org/drawingml/2006/wordprocessingDrawing" xmlns:w10="urn:schemas-microsoft-com:office:word" xmlns:w="http://schemas.openxmlformats.org/wordprocessingml/2006/main" xmlns:w14="http://schemas.microsoft.com/office/word/2010/wordml" xmlns:w15="http://schemas.microsoft.com/office/word/2012/wordml" xmlns:w16cex="http://schemas.microsoft.com/office/word/2018/wordml/cex" xmlns:w16cid="http://schemas.microsoft.com/office/word/2016/wordml/cid" xmlns:w16="http://schemas.microsoft.com/office/word/2018/wordml" xmlns:w16sdtdh="http://schemas.microsoft.com/office/word/2020/wordml/sdtdatahash" xmlns:w16se="http://schemas.microsoft.com/office/word/2015/wordml/symex" xmlns:wpg="http://schemas.microsoft.com/office/word/2010/wordprocessingGroup" xmlns:wpi="http://schemas.microsoft.com/office/word/2010/wordprocessingInk" xmlns:wne="http://schemas.microsoft.com/office/word/2006/wordml" xmlns:wps="http://schemas.microsoft.com/office/word/2010/wordprocessingShape" mc:Ignorable="w14 w15 w16se w16cid w16 w16cex w16sdtdh wp14">
   <w:footnote w:type="separator" w:id="-1">
     <w:p>
       <w:r>
@@ -18831,7 +17196,7 @@
 </file>
 
 <file path=word/header1.xml><?xml version="1.0" encoding="utf-8"?>
-<w:hdr xmlns:wpc="http://schemas.microsoft.com/office/word/2010/wordprocessingCanvas" xmlns:cx="http://schemas.microsoft.com/office/drawing/2014/chartex" xmlns:cx1="http://schemas.microsoft.com/office/drawing/2015/9/8/chartex" xmlns:cx2="http://schemas.microsoft.com/office/drawing/2015/10/21/chartex" xmlns:cx3="http://schemas.microsoft.com/office/drawing/2016/5/9/chartex" xmlns:cx4="http://schemas.microsoft.com/office/drawing/2016/5/10/chartex" xmlns:cx5="http://schemas.microsoft.com/office/drawing/2016/5/11/chartex" xmlns:cx6="http://schemas.microsoft.com/office/drawing/2016/5/12/chartex" xmlns:cx7="http://schemas.microsoft.com/office/drawing/2016/5/13/chartex" xmlns:cx8="http://schemas.microsoft.com/office/drawing/2016/5/14/chartex" xmlns:mc="http://schemas.openxmlformats.org/markup-compatibility/2006" xmlns:aink="http://schemas.microsoft.com/office/drawing/2016/ink" xmlns:am3d="http://schemas.microsoft.com/office/drawing/2017/model3d" xmlns:o="urn:schemas-microsoft-com:office:office" xmlns:r="http://schemas.openxmlformats.org/officeDocument/2006/relationships" xmlns:m="http://schemas.openxmlformats.org/officeDocument/2006/math" xmlns:v="urn:schemas-microsoft-com:vml" xmlns:wp14="http://schemas.microsoft.com/office/word/2010/wordprocessingDrawing" xmlns:wp="http://schemas.openxmlformats.org/drawingml/2006/wordprocessingDrawing" xmlns:w10="urn:schemas-microsoft-com:office:word" xmlns:w="http://schemas.openxmlformats.org/wordprocessingml/2006/main" xmlns:w14="http://schemas.microsoft.com/office/word/2010/wordml" xmlns:w15="http://schemas.microsoft.com/office/word/2012/wordml" xmlns:w16cex="http://schemas.microsoft.com/office/word/2018/wordml/cex" xmlns:w16cid="http://schemas.microsoft.com/office/word/2016/wordml/cid" xmlns:w16="http://schemas.microsoft.com/office/word/2018/wordml" xmlns:w16sdtdh="http://schemas.microsoft.com/office/word/2020/wordml/sdtdatahash" xmlns:w16se="http://schemas.microsoft.com/office/word/2015/wordml/symex" xmlns:wpg="http://schemas.microsoft.com/office/word/2010/wordprocessingGroup" xmlns:wpi="http://schemas.microsoft.com/office/word/2010/wordprocessingInk" xmlns:wne="http://schemas.microsoft.com/office/word/2006/wordml" xmlns:wps="http://schemas.microsoft.com/office/word/2010/wordprocessingShape" mc:Ignorable="w14 w15 w16se w16cid w16 w16cex w16sdtdh wp14">
+<w:hdr xmlns:wpc="http://schemas.microsoft.com/office/word/2010/wordprocessingCanvas" xmlns:cx="http://schemas.microsoft.com/office/drawing/2014/chartex" xmlns:cx1="http://schemas.microsoft.com/office/drawing/2015/9/8/chartex" xmlns:cx2="http://schemas.microsoft.com/office/drawing/2015/10/21/chartex" xmlns:cx3="http://schemas.microsoft.com/office/drawing/2016/5/9/chartex" xmlns:cx4="http://schemas.microsoft.com/office/drawing/2016/5/10/chartex" xmlns:cx5="http://schemas.microsoft.com/office/drawing/2016/5/11/chartex" xmlns:cx6="http://schemas.microsoft.com/office/drawing/2016/5/12/chartex" xmlns:cx7="http://schemas.microsoft.com/office/drawing/2016/5/13/chartex" xmlns:cx8="http://schemas.microsoft.com/office/drawing/2016/5/14/chartex" xmlns:mc="http://schemas.openxmlformats.org/markup-compatibility/2006" xmlns:aink="http://schemas.microsoft.com/office/drawing/2016/ink" xmlns:am3d="http://schemas.microsoft.com/office/drawing/2017/model3d" xmlns:o="urn:schemas-microsoft-com:office:office" xmlns:oel="http://schemas.microsoft.com/office/2019/extlst" xmlns:r="http://schemas.openxmlformats.org/officeDocument/2006/relationships" xmlns:m="http://schemas.openxmlformats.org/officeDocument/2006/math" xmlns:v="urn:schemas-microsoft-com:vml" xmlns:wp14="http://schemas.microsoft.com/office/word/2010/wordprocessingDrawing" xmlns:wp="http://schemas.openxmlformats.org/drawingml/2006/wordprocessingDrawing" xmlns:w10="urn:schemas-microsoft-com:office:word" xmlns:w="http://schemas.openxmlformats.org/wordprocessingml/2006/main" xmlns:w14="http://schemas.microsoft.com/office/word/2010/wordml" xmlns:w15="http://schemas.microsoft.com/office/word/2012/wordml" xmlns:w16cex="http://schemas.microsoft.com/office/word/2018/wordml/cex" xmlns:w16cid="http://schemas.microsoft.com/office/word/2016/wordml/cid" xmlns:w16="http://schemas.microsoft.com/office/word/2018/wordml" xmlns:w16sdtdh="http://schemas.microsoft.com/office/word/2020/wordml/sdtdatahash" xmlns:w16se="http://schemas.microsoft.com/office/word/2015/wordml/symex" xmlns:wpg="http://schemas.microsoft.com/office/word/2010/wordprocessingGroup" xmlns:wpi="http://schemas.microsoft.com/office/word/2010/wordprocessingInk" xmlns:wne="http://schemas.microsoft.com/office/word/2006/wordml" xmlns:wps="http://schemas.microsoft.com/office/word/2010/wordprocessingShape" mc:Ignorable="w14 w15 w16se w16cid w16 w16cex w16sdtdh wp14">
   <w:p>
     <w:pPr>
       <w:spacing w:before="0" w:after="0"/>
@@ -18925,7 +17290,7 @@
 </file>
 
 <file path=word/header2.xml><?xml version="1.0" encoding="utf-8"?>
-<w:hdr xmlns:wpc="http://schemas.microsoft.com/office/word/2010/wordprocessingCanvas" xmlns:cx="http://schemas.microsoft.com/office/drawing/2014/chartex" xmlns:cx1="http://schemas.microsoft.com/office/drawing/2015/9/8/chartex" xmlns:cx2="http://schemas.microsoft.com/office/drawing/2015/10/21/chartex" xmlns:cx3="http://schemas.microsoft.com/office/drawing/2016/5/9/chartex" xmlns:cx4="http://schemas.microsoft.com/office/drawing/2016/5/10/chartex" xmlns:cx5="http://schemas.microsoft.com/office/drawing/2016/5/11/chartex" xmlns:cx6="http://schemas.microsoft.com/office/drawing/2016/5/12/chartex" xmlns:cx7="http://schemas.microsoft.com/office/drawing/2016/5/13/chartex" xmlns:cx8="http://schemas.microsoft.com/office/drawing/2016/5/14/chartex" xmlns:mc="http://schemas.openxmlformats.org/markup-compatibility/2006" xmlns:aink="http://schemas.microsoft.com/office/drawing/2016/ink" xmlns:am3d="http://schemas.microsoft.com/office/drawing/2017/model3d" xmlns:o="urn:schemas-microsoft-com:office:office" xmlns:r="http://schemas.openxmlformats.org/officeDocument/2006/relationships" xmlns:m="http://schemas.openxmlformats.org/officeDocument/2006/math" xmlns:v="urn:schemas-microsoft-com:vml" xmlns:wp14="http://schemas.microsoft.com/office/word/2010/wordprocessingDrawing" xmlns:wp="http://schemas.openxmlformats.org/drawingml/2006/wordprocessingDrawing" xmlns:w10="urn:schemas-microsoft-com:office:word" xmlns:w="http://schemas.openxmlformats.org/wordprocessingml/2006/main" xmlns:w14="http://schemas.microsoft.com/office/word/2010/wordml" xmlns:w15="http://schemas.microsoft.com/office/word/2012/wordml" xmlns:w16cex="http://schemas.microsoft.com/office/word/2018/wordml/cex" xmlns:w16cid="http://schemas.microsoft.com/office/word/2016/wordml/cid" xmlns:w16="http://schemas.microsoft.com/office/word/2018/wordml" xmlns:w16sdtdh="http://schemas.microsoft.com/office/word/2020/wordml/sdtdatahash" xmlns:w16se="http://schemas.microsoft.com/office/word/2015/wordml/symex" xmlns:wpg="http://schemas.microsoft.com/office/word/2010/wordprocessingGroup" xmlns:wpi="http://schemas.microsoft.com/office/word/2010/wordprocessingInk" xmlns:wne="http://schemas.microsoft.com/office/word/2006/wordml" xmlns:wps="http://schemas.microsoft.com/office/word/2010/wordprocessingShape" mc:Ignorable="w14 w15 w16se w16cid w16 w16cex w16sdtdh wp14">
+<w:hdr xmlns:wpc="http://schemas.microsoft.com/office/word/2010/wordprocessingCanvas" xmlns:cx="http://schemas.microsoft.com/office/drawing/2014/chartex" xmlns:cx1="http://schemas.microsoft.com/office/drawing/2015/9/8/chartex" xmlns:cx2="http://schemas.microsoft.com/office/drawing/2015/10/21/chartex" xmlns:cx3="http://schemas.microsoft.com/office/drawing/2016/5/9/chartex" xmlns:cx4="http://schemas.microsoft.com/office/drawing/2016/5/10/chartex" xmlns:cx5="http://schemas.microsoft.com/office/drawing/2016/5/11/chartex" xmlns:cx6="http://schemas.microsoft.com/office/drawing/2016/5/12/chartex" xmlns:cx7="http://schemas.microsoft.com/office/drawing/2016/5/13/chartex" xmlns:cx8="http://schemas.microsoft.com/office/drawing/2016/5/14/chartex" xmlns:mc="http://schemas.openxmlformats.org/markup-compatibility/2006" xmlns:aink="http://schemas.microsoft.com/office/drawing/2016/ink" xmlns:am3d="http://schemas.microsoft.com/office/drawing/2017/model3d" xmlns:o="urn:schemas-microsoft-com:office:office" xmlns:oel="http://schemas.microsoft.com/office/2019/extlst" xmlns:r="http://schemas.openxmlformats.org/officeDocument/2006/relationships" xmlns:m="http://schemas.openxmlformats.org/officeDocument/2006/math" xmlns:v="urn:schemas-microsoft-com:vml" xmlns:wp14="http://schemas.microsoft.com/office/word/2010/wordprocessingDrawing" xmlns:wp="http://schemas.openxmlformats.org/drawingml/2006/wordprocessingDrawing" xmlns:w10="urn:schemas-microsoft-com:office:word" xmlns:w="http://schemas.openxmlformats.org/wordprocessingml/2006/main" xmlns:w14="http://schemas.microsoft.com/office/word/2010/wordml" xmlns:w15="http://schemas.microsoft.com/office/word/2012/wordml" xmlns:w16cex="http://schemas.microsoft.com/office/word/2018/wordml/cex" xmlns:w16cid="http://schemas.microsoft.com/office/word/2016/wordml/cid" xmlns:w16="http://schemas.microsoft.com/office/word/2018/wordml" xmlns:w16sdtdh="http://schemas.microsoft.com/office/word/2020/wordml/sdtdatahash" xmlns:w16se="http://schemas.microsoft.com/office/word/2015/wordml/symex" xmlns:wpg="http://schemas.microsoft.com/office/word/2010/wordprocessingGroup" xmlns:wpi="http://schemas.microsoft.com/office/word/2010/wordprocessingInk" xmlns:wne="http://schemas.microsoft.com/office/word/2006/wordml" xmlns:wps="http://schemas.microsoft.com/office/word/2010/wordprocessingShape" mc:Ignorable="w14 w15 w16se w16cid w16 w16cex w16sdtdh wp14">
   <w:tbl>
     <w:tblPr>
       <w:tblW w:w="5000" w:type="pct"/>
@@ -19020,7 +17385,6 @@
               <w:lang w:val="fr-CA" w:eastAsia="en-CA"/>
             </w:rPr>
           </w:pPr>
-          <w:proofErr w:type="spellStart"/>
           <w:r>
             <w:rPr>
               <w:rFonts w:cs="Times New Roman"/>
@@ -19029,40 +17393,7 @@
               <w:szCs w:val="22"/>
               <w:lang w:eastAsia="en-CA"/>
             </w:rPr>
-            <w:t>Refugee</w:t>
-          </w:r>
-          <w:proofErr w:type="spellEnd"/>
-          <w:r>
-            <w:rPr>
-              <w:rFonts w:cs="Times New Roman"/>
-              <w:b/>
-              <w:sz w:val="22"/>
-              <w:szCs w:val="22"/>
-              <w:lang w:eastAsia="en-CA"/>
-            </w:rPr>
-            <w:t xml:space="preserve"> </w:t>
-          </w:r>
-          <w:proofErr w:type="spellStart"/>
-          <w:r>
-            <w:rPr>
-              <w:rFonts w:cs="Times New Roman"/>
-              <w:b/>
-              <w:sz w:val="22"/>
-              <w:szCs w:val="22"/>
-              <w:lang w:eastAsia="en-CA"/>
-            </w:rPr>
-            <w:t>Appeal</w:t>
-          </w:r>
-          <w:proofErr w:type="spellEnd"/>
-          <w:r>
-            <w:rPr>
-              <w:rFonts w:cs="Times New Roman"/>
-              <w:b/>
-              <w:sz w:val="22"/>
-              <w:szCs w:val="22"/>
-              <w:lang w:eastAsia="en-CA"/>
-            </w:rPr>
-            <w:t xml:space="preserve"> Division</w:t>
+            <w:t>Refugee Appeal Division</w:t>
           </w:r>
         </w:p>
       </w:tc>
@@ -19224,7 +17555,7 @@
 </file>
 
 <file path=word/numbering.xml><?xml version="1.0" encoding="utf-8"?>
-<w:numbering xmlns:wpc="http://schemas.microsoft.com/office/word/2010/wordprocessingCanvas" xmlns:cx="http://schemas.microsoft.com/office/drawing/2014/chartex" xmlns:cx1="http://schemas.microsoft.com/office/drawing/2015/9/8/chartex" xmlns:cx2="http://schemas.microsoft.com/office/drawing/2015/10/21/chartex" xmlns:cx3="http://schemas.microsoft.com/office/drawing/2016/5/9/chartex" xmlns:cx4="http://schemas.microsoft.com/office/drawing/2016/5/10/chartex" xmlns:cx5="http://schemas.microsoft.com/office/drawing/2016/5/11/chartex" xmlns:cx6="http://schemas.microsoft.com/office/drawing/2016/5/12/chartex" xmlns:cx7="http://schemas.microsoft.com/office/drawing/2016/5/13/chartex" xmlns:cx8="http://schemas.microsoft.com/office/drawing/2016/5/14/chartex" xmlns:mc="http://schemas.openxmlformats.org/markup-compatibility/2006" xmlns:aink="http://schemas.microsoft.com/office/drawing/2016/ink" xmlns:am3d="http://schemas.microsoft.com/office/drawing/2017/model3d" xmlns:o="urn:schemas-microsoft-com:office:office" xmlns:r="http://schemas.openxmlformats.org/officeDocument/2006/relationships" xmlns:m="http://schemas.openxmlformats.org/officeDocument/2006/math" xmlns:v="urn:schemas-microsoft-com:vml" xmlns:wp14="http://schemas.microsoft.com/office/word/2010/wordprocessingDrawing" xmlns:wp="http://schemas.openxmlformats.org/drawingml/2006/wordprocessingDrawing" xmlns:w10="urn:schemas-microsoft-com:office:word" xmlns:w="http://schemas.openxmlformats.org/wordprocessingml/2006/main" xmlns:w14="http://schemas.microsoft.com/office/word/2010/wordml" xmlns:w15="http://schemas.microsoft.com/office/word/2012/wordml" xmlns:w16cex="http://schemas.microsoft.com/office/word/2018/wordml/cex" xmlns:w16cid="http://schemas.microsoft.com/office/word/2016/wordml/cid" xmlns:w16="http://schemas.microsoft.com/office/word/2018/wordml" xmlns:w16sdtdh="http://schemas.microsoft.com/office/word/2020/wordml/sdtdatahash" xmlns:w16se="http://schemas.microsoft.com/office/word/2015/wordml/symex" xmlns:wpg="http://schemas.microsoft.com/office/word/2010/wordprocessingGroup" xmlns:wpi="http://schemas.microsoft.com/office/word/2010/wordprocessingInk" xmlns:wne="http://schemas.microsoft.com/office/word/2006/wordml" xmlns:wps="http://schemas.microsoft.com/office/word/2010/wordprocessingShape" mc:Ignorable="w14 w15 w16se w16cid w16 w16cex w16sdtdh wp14">
+<w:numbering xmlns:wpc="http://schemas.microsoft.com/office/word/2010/wordprocessingCanvas" xmlns:cx="http://schemas.microsoft.com/office/drawing/2014/chartex" xmlns:cx1="http://schemas.microsoft.com/office/drawing/2015/9/8/chartex" xmlns:cx2="http://schemas.microsoft.com/office/drawing/2015/10/21/chartex" xmlns:cx3="http://schemas.microsoft.com/office/drawing/2016/5/9/chartex" xmlns:cx4="http://schemas.microsoft.com/office/drawing/2016/5/10/chartex" xmlns:cx5="http://schemas.microsoft.com/office/drawing/2016/5/11/chartex" xmlns:cx6="http://schemas.microsoft.com/office/drawing/2016/5/12/chartex" xmlns:cx7="http://schemas.microsoft.com/office/drawing/2016/5/13/chartex" xmlns:cx8="http://schemas.microsoft.com/office/drawing/2016/5/14/chartex" xmlns:mc="http://schemas.openxmlformats.org/markup-compatibility/2006" xmlns:aink="http://schemas.microsoft.com/office/drawing/2016/ink" xmlns:am3d="http://schemas.microsoft.com/office/drawing/2017/model3d" xmlns:o="urn:schemas-microsoft-com:office:office" xmlns:oel="http://schemas.microsoft.com/office/2019/extlst" xmlns:r="http://schemas.openxmlformats.org/officeDocument/2006/relationships" xmlns:m="http://schemas.openxmlformats.org/officeDocument/2006/math" xmlns:v="urn:schemas-microsoft-com:vml" xmlns:wp14="http://schemas.microsoft.com/office/word/2010/wordprocessingDrawing" xmlns:wp="http://schemas.openxmlformats.org/drawingml/2006/wordprocessingDrawing" xmlns:w10="urn:schemas-microsoft-com:office:word" xmlns:w="http://schemas.openxmlformats.org/wordprocessingml/2006/main" xmlns:w14="http://schemas.microsoft.com/office/word/2010/wordml" xmlns:w15="http://schemas.microsoft.com/office/word/2012/wordml" xmlns:w16cex="http://schemas.microsoft.com/office/word/2018/wordml/cex" xmlns:w16cid="http://schemas.microsoft.com/office/word/2016/wordml/cid" xmlns:w16="http://schemas.microsoft.com/office/word/2018/wordml" xmlns:w16sdtdh="http://schemas.microsoft.com/office/word/2020/wordml/sdtdatahash" xmlns:w16se="http://schemas.microsoft.com/office/word/2015/wordml/symex" xmlns:wpg="http://schemas.microsoft.com/office/word/2010/wordprocessingGroup" xmlns:wpi="http://schemas.microsoft.com/office/word/2010/wordprocessingInk" xmlns:wne="http://schemas.microsoft.com/office/word/2006/wordml" xmlns:wps="http://schemas.microsoft.com/office/word/2010/wordprocessingShape" mc:Ignorable="w14 w15 w16se w16cid w16 w16cex w16sdtdh wp14">
   <w:abstractNum w:abstractNumId="0" w15:restartNumberingAfterBreak="0">
     <w:nsid w:val="096E5F19"/>
     <w:multiLevelType w:val="multilevel"/>
@@ -23066,76 +21397,76 @@
       </w:pPr>
     </w:lvl>
   </w:abstractNum>
-  <w:num w:numId="1">
+  <w:num w:numId="1" w16cid:durableId="43869141">
     <w:abstractNumId w:val="34"/>
   </w:num>
-  <w:num w:numId="2">
+  <w:num w:numId="2" w16cid:durableId="1231118112">
     <w:abstractNumId w:val="2"/>
   </w:num>
-  <w:num w:numId="3">
+  <w:num w:numId="3" w16cid:durableId="2102793270">
     <w:abstractNumId w:val="33"/>
   </w:num>
-  <w:num w:numId="4">
+  <w:num w:numId="4" w16cid:durableId="1067143869">
     <w:abstractNumId w:val="0"/>
   </w:num>
-  <w:num w:numId="5">
+  <w:num w:numId="5" w16cid:durableId="1589461069">
     <w:abstractNumId w:val="32"/>
   </w:num>
-  <w:num w:numId="6">
+  <w:num w:numId="6" w16cid:durableId="2031027307">
     <w:abstractNumId w:val="10"/>
   </w:num>
-  <w:num w:numId="7">
+  <w:num w:numId="7" w16cid:durableId="846865993">
     <w:abstractNumId w:val="18"/>
   </w:num>
-  <w:num w:numId="8">
+  <w:num w:numId="8" w16cid:durableId="816915761">
     <w:abstractNumId w:val="12"/>
   </w:num>
-  <w:num w:numId="9">
+  <w:num w:numId="9" w16cid:durableId="1618222632">
     <w:abstractNumId w:val="8"/>
   </w:num>
-  <w:num w:numId="10">
+  <w:num w:numId="10" w16cid:durableId="1821846130">
     <w:abstractNumId w:val="30"/>
   </w:num>
-  <w:num w:numId="11">
+  <w:num w:numId="11" w16cid:durableId="817305170">
     <w:abstractNumId w:val="23"/>
   </w:num>
-  <w:num w:numId="12">
+  <w:num w:numId="12" w16cid:durableId="340817504">
     <w:abstractNumId w:val="28"/>
   </w:num>
-  <w:num w:numId="13">
+  <w:num w:numId="13" w16cid:durableId="957838501">
     <w:abstractNumId w:val="15"/>
   </w:num>
-  <w:num w:numId="14">
+  <w:num w:numId="14" w16cid:durableId="1184248040">
     <w:abstractNumId w:val="21"/>
   </w:num>
-  <w:num w:numId="15">
+  <w:num w:numId="15" w16cid:durableId="621616015">
     <w:abstractNumId w:val="1"/>
   </w:num>
-  <w:num w:numId="16">
+  <w:num w:numId="16" w16cid:durableId="959841700">
     <w:abstractNumId w:val="9"/>
   </w:num>
-  <w:num w:numId="17">
+  <w:num w:numId="17" w16cid:durableId="2045321362">
     <w:abstractNumId w:val="31"/>
   </w:num>
-  <w:num w:numId="18">
+  <w:num w:numId="18" w16cid:durableId="1058865678">
     <w:abstractNumId w:val="16"/>
   </w:num>
-  <w:num w:numId="19">
+  <w:num w:numId="19" w16cid:durableId="1400324758">
     <w:abstractNumId w:val="29"/>
   </w:num>
-  <w:num w:numId="20">
+  <w:num w:numId="20" w16cid:durableId="200480953">
     <w:abstractNumId w:val="22"/>
   </w:num>
-  <w:num w:numId="21">
+  <w:num w:numId="21" w16cid:durableId="1126042683">
     <w:abstractNumId w:val="6"/>
   </w:num>
-  <w:num w:numId="22">
+  <w:num w:numId="22" w16cid:durableId="367993601">
     <w:abstractNumId w:val="6"/>
   </w:num>
-  <w:num w:numId="23">
+  <w:num w:numId="23" w16cid:durableId="1236206045">
     <w:abstractNumId w:val="6"/>
   </w:num>
-  <w:num w:numId="24">
+  <w:num w:numId="24" w16cid:durableId="2136367372">
     <w:abstractNumId w:val="4"/>
     <w:lvlOverride w:ilvl="0">
       <w:startOverride w:val="1"/>
@@ -23165,10 +21496,10 @@
       <w:startOverride w:val="1"/>
     </w:lvlOverride>
   </w:num>
-  <w:num w:numId="25">
+  <w:num w:numId="25" w16cid:durableId="142897687">
     <w:abstractNumId w:val="4"/>
   </w:num>
-  <w:num w:numId="26">
+  <w:num w:numId="26" w16cid:durableId="1005787151">
     <w:abstractNumId w:val="25"/>
     <w:lvlOverride w:ilvl="0">
       <w:startOverride w:val="1"/>
@@ -23198,7 +21529,7 @@
       <w:startOverride w:val="1"/>
     </w:lvlOverride>
   </w:num>
-  <w:num w:numId="27">
+  <w:num w:numId="27" w16cid:durableId="1978876609">
     <w:abstractNumId w:val="3"/>
     <w:lvlOverride w:ilvl="0">
       <w:startOverride w:val="1"/>
@@ -23228,37 +21559,37 @@
       <w:startOverride w:val="1"/>
     </w:lvlOverride>
   </w:num>
-  <w:num w:numId="28">
+  <w:num w:numId="28" w16cid:durableId="654070648">
     <w:abstractNumId w:val="27"/>
   </w:num>
-  <w:num w:numId="29">
+  <w:num w:numId="29" w16cid:durableId="808128592">
     <w:abstractNumId w:val="17"/>
   </w:num>
-  <w:num w:numId="30">
+  <w:num w:numId="30" w16cid:durableId="1826117502">
     <w:abstractNumId w:val="13"/>
   </w:num>
-  <w:num w:numId="31">
+  <w:num w:numId="31" w16cid:durableId="88545283">
     <w:abstractNumId w:val="11"/>
   </w:num>
-  <w:num w:numId="32">
+  <w:num w:numId="32" w16cid:durableId="1590306517">
     <w:abstractNumId w:val="26"/>
   </w:num>
-  <w:num w:numId="33">
+  <w:num w:numId="33" w16cid:durableId="174851420">
     <w:abstractNumId w:val="5"/>
   </w:num>
-  <w:num w:numId="34">
+  <w:num w:numId="34" w16cid:durableId="987326482">
     <w:abstractNumId w:val="20"/>
   </w:num>
-  <w:num w:numId="35">
+  <w:num w:numId="35" w16cid:durableId="687369969">
     <w:abstractNumId w:val="7"/>
   </w:num>
-  <w:num w:numId="36">
+  <w:num w:numId="36" w16cid:durableId="1805344563">
     <w:abstractNumId w:val="24"/>
   </w:num>
-  <w:num w:numId="37">
+  <w:num w:numId="37" w16cid:durableId="1225138815">
     <w:abstractNumId w:val="14"/>
   </w:num>
-  <w:num w:numId="38">
+  <w:num w:numId="38" w16cid:durableId="1334140083">
     <w:abstractNumId w:val="19"/>
   </w:num>
 </w:numbering>
@@ -24642,6 +22973,60 @@
 </file>
 
 <file path=customXml/item1.xml><?xml version="1.0" encoding="utf-8"?>
+<b:Sources xmlns:b="http://schemas.openxmlformats.org/officeDocument/2006/bibliography" xmlns="http://schemas.openxmlformats.org/officeDocument/2006/bibliography" SelectedStyle="\APASixthEditionOfficeOnline.xsl" StyleName="APA" Version="6"/>
+</file>
+
+<file path=customXml/item2.xml><?xml version="1.0" encoding="utf-8"?>
+<?mso-contentType ?>
+<spe:Receivers xmlns:spe="http://schemas.microsoft.com/sharepoint/events">
+  <Receiver>
+    <Name>Document ID Generator</Name>
+    <Synchronization>Synchronous</Synchronization>
+    <Type>10001</Type>
+    <SequenceNumber>1000</SequenceNumber>
+    <Url/>
+    <Assembly>Microsoft.Office.DocumentManagement, Version=15.0.0.0, Culture=neutral, PublicKeyToken=71e9bce111e9429c</Assembly>
+    <Class>Microsoft.Office.DocumentManagement.Internal.DocIdHandler</Class>
+    <Data/>
+    <Filter/>
+  </Receiver>
+  <Receiver>
+    <Name>Document ID Generator</Name>
+    <Synchronization>Synchronous</Synchronization>
+    <Type>10002</Type>
+    <SequenceNumber>1001</SequenceNumber>
+    <Url/>
+    <Assembly>Microsoft.Office.DocumentManagement, Version=15.0.0.0, Culture=neutral, PublicKeyToken=71e9bce111e9429c</Assembly>
+    <Class>Microsoft.Office.DocumentManagement.Internal.DocIdHandler</Class>
+    <Data/>
+    <Filter/>
+  </Receiver>
+  <Receiver>
+    <Name>Document ID Generator</Name>
+    <Synchronization>Synchronous</Synchronization>
+    <Type>10004</Type>
+    <SequenceNumber>1002</SequenceNumber>
+    <Url/>
+    <Assembly>Microsoft.Office.DocumentManagement, Version=15.0.0.0, Culture=neutral, PublicKeyToken=71e9bce111e9429c</Assembly>
+    <Class>Microsoft.Office.DocumentManagement.Internal.DocIdHandler</Class>
+    <Data/>
+    <Filter/>
+  </Receiver>
+  <Receiver>
+    <Name>Document ID Generator</Name>
+    <Synchronization>Synchronous</Synchronization>
+    <Type>10006</Type>
+    <SequenceNumber>1003</SequenceNumber>
+    <Url/>
+    <Assembly>Microsoft.Office.DocumentManagement, Version=15.0.0.0, Culture=neutral, PublicKeyToken=71e9bce111e9429c</Assembly>
+    <Class>Microsoft.Office.DocumentManagement.Internal.DocIdHandler</Class>
+    <Data/>
+    <Filter/>
+  </Receiver>
+</spe:Receivers>
+</file>
+
+<file path=customXml/item3.xml><?xml version="1.0" encoding="utf-8"?>
 <ct:contentTypeSchema xmlns:ct="http://schemas.microsoft.com/office/2006/metadata/contentType" xmlns:ma="http://schemas.microsoft.com/office/2006/metadata/properties/metaAttributes" ct:_="" ma:_="" ma:contentTypeName="DFCS Document" ma:contentTypeID="0x0101002D0DDA5687C02443A470ADA901CB105800AB865EE32AD09149A060158D8634DF6F" ma:contentTypeVersion="9" ma:contentTypeDescription="Create a new document." ma:contentTypeScope="" ma:versionID="9b58f068d71ba1cd93a80dc637784897">
   <xsd:schema xmlns:xsd="http://www.w3.org/2001/XMLSchema" xmlns:xs="http://www.w3.org/2001/XMLSchema" xmlns:p="http://schemas.microsoft.com/office/2006/metadata/properties" xmlns:ns2="38bb2646-43cf-4202-b07d-e444e42818ee" xmlns:ns4="41a70194-82b6-40d3-9fa2-6d5a3699ca87" targetNamespace="http://schemas.microsoft.com/office/2006/metadata/properties" ma:root="true" ma:fieldsID="5b6d2e834de079507386ac69ec699ae6" ns2:_="" ns4:_="">
     <xsd:import namespace="38bb2646-43cf-4202-b07d-e444e42818ee"/>
@@ -24895,70 +23280,7 @@
 </ct:contentTypeSchema>
 </file>
 
-<file path=customXml/item2.xml><?xml version="1.0" encoding="utf-8"?>
-<?mso-contentType ?>
-<spe:Receivers xmlns:spe="http://schemas.microsoft.com/sharepoint/events">
-  <Receiver>
-    <Name>Document ID Generator</Name>
-    <Synchronization>Synchronous</Synchronization>
-    <Type>10001</Type>
-    <SequenceNumber>1000</SequenceNumber>
-    <Url/>
-    <Assembly>Microsoft.Office.DocumentManagement, Version=15.0.0.0, Culture=neutral, PublicKeyToken=71e9bce111e9429c</Assembly>
-    <Class>Microsoft.Office.DocumentManagement.Internal.DocIdHandler</Class>
-    <Data/>
-    <Filter/>
-  </Receiver>
-  <Receiver>
-    <Name>Document ID Generator</Name>
-    <Synchronization>Synchronous</Synchronization>
-    <Type>10002</Type>
-    <SequenceNumber>1001</SequenceNumber>
-    <Url/>
-    <Assembly>Microsoft.Office.DocumentManagement, Version=15.0.0.0, Culture=neutral, PublicKeyToken=71e9bce111e9429c</Assembly>
-    <Class>Microsoft.Office.DocumentManagement.Internal.DocIdHandler</Class>
-    <Data/>
-    <Filter/>
-  </Receiver>
-  <Receiver>
-    <Name>Document ID Generator</Name>
-    <Synchronization>Synchronous</Synchronization>
-    <Type>10004</Type>
-    <SequenceNumber>1002</SequenceNumber>
-    <Url/>
-    <Assembly>Microsoft.Office.DocumentManagement, Version=15.0.0.0, Culture=neutral, PublicKeyToken=71e9bce111e9429c</Assembly>
-    <Class>Microsoft.Office.DocumentManagement.Internal.DocIdHandler</Class>
-    <Data/>
-    <Filter/>
-  </Receiver>
-  <Receiver>
-    <Name>Document ID Generator</Name>
-    <Synchronization>Synchronous</Synchronization>
-    <Type>10006</Type>
-    <SequenceNumber>1003</SequenceNumber>
-    <Url/>
-    <Assembly>Microsoft.Office.DocumentManagement, Version=15.0.0.0, Culture=neutral, PublicKeyToken=71e9bce111e9429c</Assembly>
-    <Class>Microsoft.Office.DocumentManagement.Internal.DocIdHandler</Class>
-    <Data/>
-    <Filter/>
-  </Receiver>
-</spe:Receivers>
-</file>
-
-<file path=customXml/item3.xml><?xml version="1.0" encoding="utf-8"?>
-<b:Sources xmlns:b="http://schemas.openxmlformats.org/officeDocument/2006/bibliography" xmlns="http://schemas.openxmlformats.org/officeDocument/2006/bibliography" SelectedStyle="\APASixthEditionOfficeOnline.xsl" StyleName="APA" Version="6"/>
-</file>
-
 <file path=customXml/item4.xml><?xml version="1.0" encoding="utf-8"?>
-<?mso-contentType ?>
-<FormTemplates xmlns="http://schemas.microsoft.com/sharepoint/v3/contenttype/forms">
-  <Display>DocumentLibraryForm</Display>
-  <Edit>DocumentLibraryForm</Edit>
-  <New>DocumentLibraryForm</New>
-</FormTemplates>
-</file>
-
-<file path=customXml/item5.xml><?xml version="1.0" encoding="utf-8"?>
 <p:properties xmlns:p="http://schemas.microsoft.com/office/2006/metadata/properties" xmlns:xsi="http://www.w3.org/2001/XMLSchema-instance" xmlns:pc="http://schemas.microsoft.com/office/infopath/2007/PartnerControls">
   <documentManagement>
     <DocumentReferenceId xmlns="38bb2646-43cf-4202-b07d-e444e42818ee">1572731</DocumentReferenceId>
@@ -25012,7 +23334,32 @@
 </p:properties>
 </file>
 
+<file path=customXml/item5.xml><?xml version="1.0" encoding="utf-8"?>
+<?mso-contentType ?>
+<FormTemplates xmlns="http://schemas.microsoft.com/sharepoint/v3/contenttype/forms">
+  <Display>DocumentLibraryForm</Display>
+  <Edit>DocumentLibraryForm</Edit>
+  <New>DocumentLibraryForm</New>
+</FormTemplates>
+</file>
+
 <file path=customXml/itemProps1.xml><?xml version="1.0" encoding="utf-8"?>
+<ds:datastoreItem xmlns:ds="http://schemas.openxmlformats.org/officeDocument/2006/customXml" ds:itemID="{EC71B20B-2FFC-4D2C-8E09-584F97768A2E}">
+  <ds:schemaRefs>
+    <ds:schemaRef ds:uri="http://schemas.openxmlformats.org/officeDocument/2006/bibliography"/>
+  </ds:schemaRefs>
+</ds:datastoreItem>
+</file>
+
+<file path=customXml/itemProps2.xml><?xml version="1.0" encoding="utf-8"?>
+<ds:datastoreItem xmlns:ds="http://schemas.openxmlformats.org/officeDocument/2006/customXml" ds:itemID="{3BC9CEDC-995A-40FA-8232-F4CCBAC4F45A}">
+  <ds:schemaRefs>
+    <ds:schemaRef ds:uri="http://schemas.microsoft.com/sharepoint/events"/>
+  </ds:schemaRefs>
+</ds:datastoreItem>
+</file>
+
+<file path=customXml/itemProps3.xml><?xml version="1.0" encoding="utf-8"?>
 <ds:datastoreItem xmlns:ds="http://schemas.openxmlformats.org/officeDocument/2006/customXml" ds:itemID="{ED1F9AAE-DC55-4B1A-8EBA-86A14A19C800}">
   <ds:schemaRefs>
     <ds:schemaRef ds:uri="http://schemas.microsoft.com/office/2006/metadata/contentType"/>
@@ -25031,31 +23378,7 @@
 </ds:datastoreItem>
 </file>
 
-<file path=customXml/itemProps2.xml><?xml version="1.0" encoding="utf-8"?>
-<ds:datastoreItem xmlns:ds="http://schemas.openxmlformats.org/officeDocument/2006/customXml" ds:itemID="{3BC9CEDC-995A-40FA-8232-F4CCBAC4F45A}">
-  <ds:schemaRefs>
-    <ds:schemaRef ds:uri="http://schemas.microsoft.com/sharepoint/events"/>
-  </ds:schemaRefs>
-</ds:datastoreItem>
-</file>
-
-<file path=customXml/itemProps3.xml><?xml version="1.0" encoding="utf-8"?>
-<ds:datastoreItem xmlns:ds="http://schemas.openxmlformats.org/officeDocument/2006/customXml" ds:itemID="{EC71B20B-2FFC-4D2C-8E09-584F97768A2E}">
-  <ds:schemaRefs>
-    <ds:schemaRef ds:uri="http://schemas.openxmlformats.org/officeDocument/2006/bibliography"/>
-  </ds:schemaRefs>
-</ds:datastoreItem>
-</file>
-
 <file path=customXml/itemProps4.xml><?xml version="1.0" encoding="utf-8"?>
-<ds:datastoreItem xmlns:ds="http://schemas.openxmlformats.org/officeDocument/2006/customXml" ds:itemID="{A03817E2-A426-44A5-8152-0C816F26C454}">
-  <ds:schemaRefs>
-    <ds:schemaRef ds:uri="http://schemas.microsoft.com/sharepoint/v3/contenttype/forms"/>
-  </ds:schemaRefs>
-</ds:datastoreItem>
-</file>
-
-<file path=customXml/itemProps5.xml><?xml version="1.0" encoding="utf-8"?>
 <ds:datastoreItem xmlns:ds="http://schemas.openxmlformats.org/officeDocument/2006/customXml" ds:itemID="{58BBA4EB-69A1-4655-82DA-99D151B4F201}">
   <ds:schemaRefs>
     <ds:schemaRef ds:uri="http://schemas.microsoft.com/office/2006/metadata/properties"/>
@@ -25064,4 +23387,12 @@
     <ds:schemaRef ds:uri="41a70194-82b6-40d3-9fa2-6d5a3699ca87"/>
   </ds:schemaRefs>
 </ds:datastoreItem>
+</file>
+
+<file path=customXml/itemProps5.xml><?xml version="1.0" encoding="utf-8"?>
+<ds:datastoreItem xmlns:ds="http://schemas.openxmlformats.org/officeDocument/2006/customXml" ds:itemID="{A03817E2-A426-44A5-8152-0C816F26C454}">
+  <ds:schemaRefs>
+    <ds:schemaRef ds:uri="http://schemas.microsoft.com/sharepoint/v3/contenttype/forms"/>
+  </ds:schemaRefs>
+</ds:datastoreItem>
 </file>
</xml_diff>